<commit_message>
Dokumentation: - Projektabschnitt 5 - Verzeichnisse aktualisieren - Abbildungen, etc.
</commit_message>
<xml_diff>
--- a/Documents/Dokumentation/Projektdokumentation shoolProject Lernprogramm.docx
+++ b/Documents/Dokumentation/Projektdokumentation shoolProject Lernprogramm.docx
@@ -381,7 +381,7 @@
         <w:rPr>
           <w:noProof/>
         </w:rPr>
-        <w:t>19.07.2021</w:t>
+        <w:t>24.08.2021</w:t>
       </w:r>
       <w:r>
         <w:fldChar w:fldCharType="end"/>
@@ -460,7 +460,7 @@
         </w:rPr>
         <w:fldChar w:fldCharType="separate"/>
       </w:r>
-      <w:hyperlink w:anchor="_Toc77577580" w:history="1">
+      <w:hyperlink w:anchor="_Toc80688438" w:history="1">
         <w:r>
           <w:rPr>
             <w:rStyle w:val="Hyperlink"/>
@@ -488,7 +488,7 @@
             <w:noProof/>
             <w:webHidden/>
           </w:rPr>
-          <w:instrText xml:space="preserve"> PAGEREF _Toc77577580 \h </w:instrText>
+          <w:instrText xml:space="preserve"> PAGEREF _Toc80688438 \h </w:instrText>
         </w:r>
         <w:r>
           <w:rPr>
@@ -536,7 +536,7 @@
           <w:lang w:eastAsia="zh-CN"/>
         </w:rPr>
       </w:pPr>
-      <w:hyperlink w:anchor="_Toc77577581" w:history="1">
+      <w:hyperlink w:anchor="_Toc80688439" w:history="1">
         <w:r>
           <w:rPr>
             <w:rStyle w:val="Hyperlink"/>
@@ -564,7 +564,7 @@
             <w:noProof/>
             <w:webHidden/>
           </w:rPr>
-          <w:instrText xml:space="preserve"> PAGEREF _Toc77577581 \h </w:instrText>
+          <w:instrText xml:space="preserve"> PAGEREF _Toc80688439 \h </w:instrText>
         </w:r>
         <w:r>
           <w:rPr>
@@ -613,7 +613,7 @@
           <w:lang w:eastAsia="zh-CN"/>
         </w:rPr>
       </w:pPr>
-      <w:hyperlink w:anchor="_Toc77577582" w:history="1">
+      <w:hyperlink w:anchor="_Toc80688440" w:history="1">
         <w:r>
           <w:rPr>
             <w:rStyle w:val="Hyperlink"/>
@@ -662,7 +662,7 @@
             <w:noProof/>
             <w:webHidden/>
           </w:rPr>
-          <w:instrText xml:space="preserve"> PAGEREF _Toc77577582 \h </w:instrText>
+          <w:instrText xml:space="preserve"> PAGEREF _Toc80688440 \h </w:instrText>
         </w:r>
         <w:r>
           <w:rPr>
@@ -709,7 +709,7 @@
           <w:lang w:eastAsia="zh-CN"/>
         </w:rPr>
       </w:pPr>
-      <w:hyperlink w:anchor="_Toc77577583" w:history="1">
+      <w:hyperlink w:anchor="_Toc80688441" w:history="1">
         <w:r>
           <w:rPr>
             <w:rStyle w:val="Hyperlink"/>
@@ -756,7 +756,7 @@
             <w:noProof/>
             <w:webHidden/>
           </w:rPr>
-          <w:instrText xml:space="preserve"> PAGEREF _Toc77577583 \h </w:instrText>
+          <w:instrText xml:space="preserve"> PAGEREF _Toc80688441 \h </w:instrText>
         </w:r>
         <w:r>
           <w:rPr>
@@ -803,7 +803,7 @@
           <w:lang w:eastAsia="zh-CN"/>
         </w:rPr>
       </w:pPr>
-      <w:hyperlink w:anchor="_Toc77577584" w:history="1">
+      <w:hyperlink w:anchor="_Toc80688442" w:history="1">
         <w:r>
           <w:rPr>
             <w:rStyle w:val="Hyperlink"/>
@@ -850,7 +850,7 @@
             <w:noProof/>
             <w:webHidden/>
           </w:rPr>
-          <w:instrText xml:space="preserve"> PAGEREF _Toc77577584 \h </w:instrText>
+          <w:instrText xml:space="preserve"> PAGEREF _Toc80688442 \h </w:instrText>
         </w:r>
         <w:r>
           <w:rPr>
@@ -897,7 +897,7 @@
           <w:lang w:eastAsia="zh-CN"/>
         </w:rPr>
       </w:pPr>
-      <w:hyperlink w:anchor="_Toc77577585" w:history="1">
+      <w:hyperlink w:anchor="_Toc80688443" w:history="1">
         <w:r>
           <w:rPr>
             <w:rStyle w:val="Hyperlink"/>
@@ -944,7 +944,7 @@
             <w:noProof/>
             <w:webHidden/>
           </w:rPr>
-          <w:instrText xml:space="preserve"> PAGEREF _Toc77577585 \h </w:instrText>
+          <w:instrText xml:space="preserve"> PAGEREF _Toc80688443 \h </w:instrText>
         </w:r>
         <w:r>
           <w:rPr>
@@ -993,7 +993,7 @@
           <w:lang w:eastAsia="zh-CN"/>
         </w:rPr>
       </w:pPr>
-      <w:hyperlink w:anchor="_Toc77577586" w:history="1">
+      <w:hyperlink w:anchor="_Toc80688444" w:history="1">
         <w:r>
           <w:rPr>
             <w:rStyle w:val="Hyperlink"/>
@@ -1042,7 +1042,7 @@
             <w:noProof/>
             <w:webHidden/>
           </w:rPr>
-          <w:instrText xml:space="preserve"> PAGEREF _Toc77577586 \h </w:instrText>
+          <w:instrText xml:space="preserve"> PAGEREF _Toc80688444 \h </w:instrText>
         </w:r>
         <w:r>
           <w:rPr>
@@ -1089,7 +1089,7 @@
           <w:lang w:eastAsia="zh-CN"/>
         </w:rPr>
       </w:pPr>
-      <w:hyperlink w:anchor="_Toc77577587" w:history="1">
+      <w:hyperlink w:anchor="_Toc80688445" w:history="1">
         <w:r>
           <w:rPr>
             <w:rStyle w:val="Hyperlink"/>
@@ -1136,7 +1136,7 @@
             <w:noProof/>
             <w:webHidden/>
           </w:rPr>
-          <w:instrText xml:space="preserve"> PAGEREF _Toc77577587 \h </w:instrText>
+          <w:instrText xml:space="preserve"> PAGEREF _Toc80688445 \h </w:instrText>
         </w:r>
         <w:r>
           <w:rPr>
@@ -1183,7 +1183,7 @@
           <w:lang w:eastAsia="zh-CN"/>
         </w:rPr>
       </w:pPr>
-      <w:hyperlink w:anchor="_Toc77577588" w:history="1">
+      <w:hyperlink w:anchor="_Toc80688446" w:history="1">
         <w:r>
           <w:rPr>
             <w:rStyle w:val="Hyperlink"/>
@@ -1229,7 +1229,7 @@
             <w:noProof/>
             <w:webHidden/>
           </w:rPr>
-          <w:instrText xml:space="preserve"> PAGEREF _Toc77577588 \h </w:instrText>
+          <w:instrText xml:space="preserve"> PAGEREF _Toc80688446 \h </w:instrText>
         </w:r>
         <w:r>
           <w:rPr>
@@ -1276,7 +1276,7 @@
           <w:lang w:eastAsia="zh-CN"/>
         </w:rPr>
       </w:pPr>
-      <w:hyperlink w:anchor="_Toc77577589" w:history="1">
+      <w:hyperlink w:anchor="_Toc80688447" w:history="1">
         <w:r>
           <w:rPr>
             <w:rStyle w:val="Hyperlink"/>
@@ -1323,7 +1323,7 @@
             <w:noProof/>
             <w:webHidden/>
           </w:rPr>
-          <w:instrText xml:space="preserve"> PAGEREF _Toc77577589 \h </w:instrText>
+          <w:instrText xml:space="preserve"> PAGEREF _Toc80688447 \h </w:instrText>
         </w:r>
         <w:r>
           <w:rPr>
@@ -1370,7 +1370,7 @@
           <w:lang w:eastAsia="zh-CN"/>
         </w:rPr>
       </w:pPr>
-      <w:hyperlink w:anchor="_Toc77577590" w:history="1">
+      <w:hyperlink w:anchor="_Toc80688448" w:history="1">
         <w:r>
           <w:rPr>
             <w:rStyle w:val="Hyperlink"/>
@@ -1417,7 +1417,7 @@
             <w:noProof/>
             <w:webHidden/>
           </w:rPr>
-          <w:instrText xml:space="preserve"> PAGEREF _Toc77577590 \h </w:instrText>
+          <w:instrText xml:space="preserve"> PAGEREF _Toc80688448 \h </w:instrText>
         </w:r>
         <w:r>
           <w:rPr>
@@ -1464,7 +1464,7 @@
           <w:lang w:eastAsia="zh-CN"/>
         </w:rPr>
       </w:pPr>
-      <w:hyperlink w:anchor="_Toc77577591" w:history="1">
+      <w:hyperlink w:anchor="_Toc80688449" w:history="1">
         <w:r>
           <w:rPr>
             <w:rStyle w:val="Hyperlink"/>
@@ -1511,7 +1511,7 @@
             <w:noProof/>
             <w:webHidden/>
           </w:rPr>
-          <w:instrText xml:space="preserve"> PAGEREF _Toc77577591 \h </w:instrText>
+          <w:instrText xml:space="preserve"> PAGEREF _Toc80688449 \h </w:instrText>
         </w:r>
         <w:r>
           <w:rPr>
@@ -1558,7 +1558,7 @@
           <w:lang w:eastAsia="zh-CN"/>
         </w:rPr>
       </w:pPr>
-      <w:hyperlink w:anchor="_Toc77577592" w:history="1">
+      <w:hyperlink w:anchor="_Toc80688450" w:history="1">
         <w:r>
           <w:rPr>
             <w:rStyle w:val="Hyperlink"/>
@@ -1605,7 +1605,7 @@
             <w:noProof/>
             <w:webHidden/>
           </w:rPr>
-          <w:instrText xml:space="preserve"> PAGEREF _Toc77577592 \h </w:instrText>
+          <w:instrText xml:space="preserve"> PAGEREF _Toc80688450 \h </w:instrText>
         </w:r>
         <w:r>
           <w:rPr>
@@ -1654,7 +1654,7 @@
           <w:lang w:eastAsia="zh-CN"/>
         </w:rPr>
       </w:pPr>
-      <w:hyperlink w:anchor="_Toc77577593" w:history="1">
+      <w:hyperlink w:anchor="_Toc80688451" w:history="1">
         <w:r>
           <w:rPr>
             <w:rStyle w:val="Hyperlink"/>
@@ -1703,7 +1703,7 @@
             <w:noProof/>
             <w:webHidden/>
           </w:rPr>
-          <w:instrText xml:space="preserve"> PAGEREF _Toc77577593 \h </w:instrText>
+          <w:instrText xml:space="preserve"> PAGEREF _Toc80688451 \h </w:instrText>
         </w:r>
         <w:r>
           <w:rPr>
@@ -1750,7 +1750,7 @@
           <w:lang w:eastAsia="zh-CN"/>
         </w:rPr>
       </w:pPr>
-      <w:hyperlink w:anchor="_Toc77577594" w:history="1">
+      <w:hyperlink w:anchor="_Toc80688452" w:history="1">
         <w:r>
           <w:rPr>
             <w:rStyle w:val="Hyperlink"/>
@@ -1797,7 +1797,7 @@
             <w:noProof/>
             <w:webHidden/>
           </w:rPr>
-          <w:instrText xml:space="preserve"> PAGEREF _Toc77577594 \h </w:instrText>
+          <w:instrText xml:space="preserve"> PAGEREF _Toc80688452 \h </w:instrText>
         </w:r>
         <w:r>
           <w:rPr>
@@ -1844,7 +1844,7 @@
           <w:lang w:eastAsia="zh-CN"/>
         </w:rPr>
       </w:pPr>
-      <w:hyperlink w:anchor="_Toc77577595" w:history="1">
+      <w:hyperlink w:anchor="_Toc80688453" w:history="1">
         <w:r>
           <w:rPr>
             <w:rStyle w:val="Hyperlink"/>
@@ -1891,7 +1891,7 @@
             <w:noProof/>
             <w:webHidden/>
           </w:rPr>
-          <w:instrText xml:space="preserve"> PAGEREF _Toc77577595 \h </w:instrText>
+          <w:instrText xml:space="preserve"> PAGEREF _Toc80688453 \h </w:instrText>
         </w:r>
         <w:r>
           <w:rPr>
@@ -1940,7 +1940,7 @@
           <w:lang w:eastAsia="zh-CN"/>
         </w:rPr>
       </w:pPr>
-      <w:hyperlink w:anchor="_Toc77577596" w:history="1">
+      <w:hyperlink w:anchor="_Toc80688454" w:history="1">
         <w:r>
           <w:rPr>
             <w:rStyle w:val="Hyperlink"/>
@@ -1989,7 +1989,7 @@
             <w:noProof/>
             <w:webHidden/>
           </w:rPr>
-          <w:instrText xml:space="preserve"> PAGEREF _Toc77577596 \h </w:instrText>
+          <w:instrText xml:space="preserve"> PAGEREF _Toc80688454 \h </w:instrText>
         </w:r>
         <w:r>
           <w:rPr>
@@ -2036,7 +2036,7 @@
           <w:lang w:eastAsia="zh-CN"/>
         </w:rPr>
       </w:pPr>
-      <w:hyperlink w:anchor="_Toc77577597" w:history="1">
+      <w:hyperlink w:anchor="_Toc80688455" w:history="1">
         <w:r>
           <w:rPr>
             <w:rStyle w:val="Hyperlink"/>
@@ -2083,7 +2083,7 @@
             <w:noProof/>
             <w:webHidden/>
           </w:rPr>
-          <w:instrText xml:space="preserve"> PAGEREF _Toc77577597 \h </w:instrText>
+          <w:instrText xml:space="preserve"> PAGEREF _Toc80688455 \h </w:instrText>
         </w:r>
         <w:r>
           <w:rPr>
@@ -2130,7 +2130,7 @@
           <w:lang w:eastAsia="zh-CN"/>
         </w:rPr>
       </w:pPr>
-      <w:hyperlink w:anchor="_Toc77577598" w:history="1">
+      <w:hyperlink w:anchor="_Toc80688456" w:history="1">
         <w:r>
           <w:rPr>
             <w:rStyle w:val="Hyperlink"/>
@@ -2177,7 +2177,7 @@
             <w:noProof/>
             <w:webHidden/>
           </w:rPr>
-          <w:instrText xml:space="preserve"> PAGEREF _Toc77577598 \h </w:instrText>
+          <w:instrText xml:space="preserve"> PAGEREF _Toc80688456 \h </w:instrText>
         </w:r>
         <w:r>
           <w:rPr>
@@ -2224,7 +2224,7 @@
           <w:lang w:eastAsia="zh-CN"/>
         </w:rPr>
       </w:pPr>
-      <w:hyperlink w:anchor="_Toc77577599" w:history="1">
+      <w:hyperlink w:anchor="_Toc80688457" w:history="1">
         <w:r>
           <w:rPr>
             <w:rStyle w:val="Hyperlink"/>
@@ -2271,7 +2271,7 @@
             <w:noProof/>
             <w:webHidden/>
           </w:rPr>
-          <w:instrText xml:space="preserve"> PAGEREF _Toc77577599 \h </w:instrText>
+          <w:instrText xml:space="preserve"> PAGEREF _Toc80688457 \h </w:instrText>
         </w:r>
         <w:r>
           <w:rPr>
@@ -2318,7 +2318,7 @@
           <w:lang w:eastAsia="zh-CN"/>
         </w:rPr>
       </w:pPr>
-      <w:hyperlink w:anchor="_Toc77577600" w:history="1">
+      <w:hyperlink w:anchor="_Toc80688458" w:history="1">
         <w:r>
           <w:rPr>
             <w:rStyle w:val="Hyperlink"/>
@@ -2365,7 +2365,7 @@
             <w:noProof/>
             <w:webHidden/>
           </w:rPr>
-          <w:instrText xml:space="preserve"> PAGEREF _Toc77577600 \h </w:instrText>
+          <w:instrText xml:space="preserve"> PAGEREF _Toc80688458 \h </w:instrText>
         </w:r>
         <w:r>
           <w:rPr>
@@ -2412,7 +2412,7 @@
           <w:lang w:eastAsia="zh-CN"/>
         </w:rPr>
       </w:pPr>
-      <w:hyperlink w:anchor="_Toc77577601" w:history="1">
+      <w:hyperlink w:anchor="_Toc80688459" w:history="1">
         <w:r>
           <w:rPr>
             <w:rStyle w:val="Hyperlink"/>
@@ -2459,7 +2459,7 @@
             <w:noProof/>
             <w:webHidden/>
           </w:rPr>
-          <w:instrText xml:space="preserve"> PAGEREF _Toc77577601 \h </w:instrText>
+          <w:instrText xml:space="preserve"> PAGEREF _Toc80688459 \h </w:instrText>
         </w:r>
         <w:r>
           <w:rPr>
@@ -2508,7 +2508,7 @@
           <w:lang w:eastAsia="zh-CN"/>
         </w:rPr>
       </w:pPr>
-      <w:hyperlink w:anchor="_Toc77577602" w:history="1">
+      <w:hyperlink w:anchor="_Toc80688460" w:history="1">
         <w:r>
           <w:rPr>
             <w:rStyle w:val="Hyperlink"/>
@@ -2557,7 +2557,7 @@
             <w:noProof/>
             <w:webHidden/>
           </w:rPr>
-          <w:instrText xml:space="preserve"> PAGEREF _Toc77577602 \h </w:instrText>
+          <w:instrText xml:space="preserve"> PAGEREF _Toc80688460 \h </w:instrText>
         </w:r>
         <w:r>
           <w:rPr>
@@ -2604,7 +2604,7 @@
           <w:lang w:eastAsia="zh-CN"/>
         </w:rPr>
       </w:pPr>
-      <w:hyperlink w:anchor="_Toc77577603" w:history="1">
+      <w:hyperlink w:anchor="_Toc80688461" w:history="1">
         <w:r>
           <w:rPr>
             <w:rStyle w:val="Hyperlink"/>
@@ -2651,7 +2651,7 @@
             <w:noProof/>
             <w:webHidden/>
           </w:rPr>
-          <w:instrText xml:space="preserve"> PAGEREF _Toc77577603 \h </w:instrText>
+          <w:instrText xml:space="preserve"> PAGEREF _Toc80688461 \h </w:instrText>
         </w:r>
         <w:r>
           <w:rPr>
@@ -2698,7 +2698,7 @@
           <w:lang w:eastAsia="zh-CN"/>
         </w:rPr>
       </w:pPr>
-      <w:hyperlink w:anchor="_Toc77577604" w:history="1">
+      <w:hyperlink w:anchor="_Toc80688462" w:history="1">
         <w:r>
           <w:rPr>
             <w:rStyle w:val="Hyperlink"/>
@@ -2745,7 +2745,7 @@
             <w:noProof/>
             <w:webHidden/>
           </w:rPr>
-          <w:instrText xml:space="preserve"> PAGEREF _Toc77577604 \h </w:instrText>
+          <w:instrText xml:space="preserve"> PAGEREF _Toc80688462 \h </w:instrText>
         </w:r>
         <w:r>
           <w:rPr>
@@ -2792,7 +2792,7 @@
           <w:lang w:eastAsia="zh-CN"/>
         </w:rPr>
       </w:pPr>
-      <w:hyperlink w:anchor="_Toc77577605" w:history="1">
+      <w:hyperlink w:anchor="_Toc80688463" w:history="1">
         <w:r>
           <w:rPr>
             <w:rStyle w:val="Hyperlink"/>
@@ -2839,7 +2839,7 @@
             <w:noProof/>
             <w:webHidden/>
           </w:rPr>
-          <w:instrText xml:space="preserve"> PAGEREF _Toc77577605 \h </w:instrText>
+          <w:instrText xml:space="preserve"> PAGEREF _Toc80688463 \h </w:instrText>
         </w:r>
         <w:r>
           <w:rPr>
@@ -2886,7 +2886,7 @@
           <w:lang w:eastAsia="zh-CN"/>
         </w:rPr>
       </w:pPr>
-      <w:hyperlink w:anchor="_Toc77577606" w:history="1">
+      <w:hyperlink w:anchor="_Toc80688464" w:history="1">
         <w:r>
           <w:rPr>
             <w:rStyle w:val="Hyperlink"/>
@@ -2933,7 +2933,7 @@
             <w:noProof/>
             <w:webHidden/>
           </w:rPr>
-          <w:instrText xml:space="preserve"> PAGEREF _Toc77577606 \h </w:instrText>
+          <w:instrText xml:space="preserve"> PAGEREF _Toc80688464 \h </w:instrText>
         </w:r>
         <w:r>
           <w:rPr>
@@ -2980,7 +2980,7 @@
           <w:lang w:eastAsia="zh-CN"/>
         </w:rPr>
       </w:pPr>
-      <w:hyperlink w:anchor="_Toc77577607" w:history="1">
+      <w:hyperlink w:anchor="_Toc80688465" w:history="1">
         <w:r>
           <w:rPr>
             <w:rStyle w:val="Hyperlink"/>
@@ -3027,7 +3027,7 @@
             <w:noProof/>
             <w:webHidden/>
           </w:rPr>
-          <w:instrText xml:space="preserve"> PAGEREF _Toc77577607 \h </w:instrText>
+          <w:instrText xml:space="preserve"> PAGEREF _Toc80688465 \h </w:instrText>
         </w:r>
         <w:r>
           <w:rPr>
@@ -3076,7 +3076,7 @@
           <w:lang w:eastAsia="zh-CN"/>
         </w:rPr>
       </w:pPr>
-      <w:hyperlink w:anchor="_Toc77577608" w:history="1">
+      <w:hyperlink w:anchor="_Toc80688466" w:history="1">
         <w:r>
           <w:rPr>
             <w:rStyle w:val="Hyperlink"/>
@@ -3125,7 +3125,7 @@
             <w:noProof/>
             <w:webHidden/>
           </w:rPr>
-          <w:instrText xml:space="preserve"> PAGEREF _Toc77577608 \h </w:instrText>
+          <w:instrText xml:space="preserve"> PAGEREF _Toc80688466 \h </w:instrText>
         </w:r>
         <w:r>
           <w:rPr>
@@ -3172,7 +3172,7 @@
           <w:lang w:eastAsia="zh-CN"/>
         </w:rPr>
       </w:pPr>
-      <w:hyperlink w:anchor="_Toc77577609" w:history="1">
+      <w:hyperlink w:anchor="_Toc80688467" w:history="1">
         <w:r>
           <w:rPr>
             <w:rStyle w:val="Hyperlink"/>
@@ -3219,7 +3219,7 @@
             <w:noProof/>
             <w:webHidden/>
           </w:rPr>
-          <w:instrText xml:space="preserve"> PAGEREF _Toc77577609 \h </w:instrText>
+          <w:instrText xml:space="preserve"> PAGEREF _Toc80688467 \h </w:instrText>
         </w:r>
         <w:r>
           <w:rPr>
@@ -3266,7 +3266,7 @@
           <w:lang w:eastAsia="zh-CN"/>
         </w:rPr>
       </w:pPr>
-      <w:hyperlink w:anchor="_Toc77577610" w:history="1">
+      <w:hyperlink w:anchor="_Toc80688468" w:history="1">
         <w:r>
           <w:rPr>
             <w:rStyle w:val="Hyperlink"/>
@@ -3313,7 +3313,7 @@
             <w:noProof/>
             <w:webHidden/>
           </w:rPr>
-          <w:instrText xml:space="preserve"> PAGEREF _Toc77577610 \h </w:instrText>
+          <w:instrText xml:space="preserve"> PAGEREF _Toc80688468 \h </w:instrText>
         </w:r>
         <w:r>
           <w:rPr>
@@ -3360,7 +3360,7 @@
           <w:lang w:eastAsia="zh-CN"/>
         </w:rPr>
       </w:pPr>
-      <w:hyperlink w:anchor="_Toc77577611" w:history="1">
+      <w:hyperlink w:anchor="_Toc80688469" w:history="1">
         <w:r>
           <w:rPr>
             <w:rStyle w:val="Hyperlink"/>
@@ -3407,7 +3407,7 @@
             <w:noProof/>
             <w:webHidden/>
           </w:rPr>
-          <w:instrText xml:space="preserve"> PAGEREF _Toc77577611 \h </w:instrText>
+          <w:instrText xml:space="preserve"> PAGEREF _Toc80688469 \h </w:instrText>
         </w:r>
         <w:r>
           <w:rPr>
@@ -3454,7 +3454,7 @@
           <w:lang w:eastAsia="zh-CN"/>
         </w:rPr>
       </w:pPr>
-      <w:hyperlink w:anchor="_Toc77577612" w:history="1">
+      <w:hyperlink w:anchor="_Toc80688470" w:history="1">
         <w:r>
           <w:rPr>
             <w:rStyle w:val="Hyperlink"/>
@@ -3501,7 +3501,7 @@
             <w:noProof/>
             <w:webHidden/>
           </w:rPr>
-          <w:instrText xml:space="preserve"> PAGEREF _Toc77577612 \h </w:instrText>
+          <w:instrText xml:space="preserve"> PAGEREF _Toc80688470 \h </w:instrText>
         </w:r>
         <w:r>
           <w:rPr>
@@ -3550,7 +3550,7 @@
           <w:lang w:eastAsia="zh-CN"/>
         </w:rPr>
       </w:pPr>
-      <w:hyperlink w:anchor="_Toc77577613" w:history="1">
+      <w:hyperlink w:anchor="_Toc80688471" w:history="1">
         <w:r>
           <w:rPr>
             <w:rStyle w:val="Hyperlink"/>
@@ -3599,7 +3599,7 @@
             <w:noProof/>
             <w:webHidden/>
           </w:rPr>
-          <w:instrText xml:space="preserve"> PAGEREF _Toc77577613 \h </w:instrText>
+          <w:instrText xml:space="preserve"> PAGEREF _Toc80688471 \h </w:instrText>
         </w:r>
         <w:r>
           <w:rPr>
@@ -3648,7 +3648,7 @@
           <w:lang w:eastAsia="zh-CN"/>
         </w:rPr>
       </w:pPr>
-      <w:hyperlink w:anchor="_Toc77577614" w:history="1">
+      <w:hyperlink w:anchor="_Toc80688472" w:history="1">
         <w:r>
           <w:rPr>
             <w:rStyle w:val="Hyperlink"/>
@@ -3697,7 +3697,7 @@
             <w:noProof/>
             <w:webHidden/>
           </w:rPr>
-          <w:instrText xml:space="preserve"> PAGEREF _Toc77577614 \h </w:instrText>
+          <w:instrText xml:space="preserve"> PAGEREF _Toc80688472 \h </w:instrText>
         </w:r>
         <w:r>
           <w:rPr>
@@ -3744,7 +3744,7 @@
           <w:lang w:eastAsia="zh-CN"/>
         </w:rPr>
       </w:pPr>
-      <w:hyperlink w:anchor="_Toc77577615" w:history="1">
+      <w:hyperlink w:anchor="_Toc80688473" w:history="1">
         <w:r>
           <w:rPr>
             <w:rStyle w:val="Hyperlink"/>
@@ -3791,7 +3791,7 @@
             <w:noProof/>
             <w:webHidden/>
           </w:rPr>
-          <w:instrText xml:space="preserve"> PAGEREF _Toc77577615 \h </w:instrText>
+          <w:instrText xml:space="preserve"> PAGEREF _Toc80688473 \h </w:instrText>
         </w:r>
         <w:r>
           <w:rPr>
@@ -3838,7 +3838,7 @@
           <w:lang w:eastAsia="zh-CN"/>
         </w:rPr>
       </w:pPr>
-      <w:hyperlink w:anchor="_Toc77577616" w:history="1">
+      <w:hyperlink w:anchor="_Toc80688474" w:history="1">
         <w:r>
           <w:rPr>
             <w:rStyle w:val="Hyperlink"/>
@@ -3885,7 +3885,7 @@
             <w:noProof/>
             <w:webHidden/>
           </w:rPr>
-          <w:instrText xml:space="preserve"> PAGEREF _Toc77577616 \h </w:instrText>
+          <w:instrText xml:space="preserve"> PAGEREF _Toc80688474 \h </w:instrText>
         </w:r>
         <w:r>
           <w:rPr>
@@ -3932,7 +3932,7 @@
           <w:lang w:eastAsia="zh-CN"/>
         </w:rPr>
       </w:pPr>
-      <w:hyperlink w:anchor="_Toc77577617" w:history="1">
+      <w:hyperlink w:anchor="_Toc80688475" w:history="1">
         <w:r>
           <w:rPr>
             <w:rStyle w:val="Hyperlink"/>
@@ -3981,7 +3981,7 @@
             <w:noProof/>
             <w:webHidden/>
           </w:rPr>
-          <w:instrText xml:space="preserve"> PAGEREF _Toc77577617 \h </w:instrText>
+          <w:instrText xml:space="preserve"> PAGEREF _Toc80688475 \h </w:instrText>
         </w:r>
         <w:r>
           <w:rPr>
@@ -4029,7 +4029,7 @@
           <w:lang w:eastAsia="zh-CN"/>
         </w:rPr>
       </w:pPr>
-      <w:hyperlink w:anchor="_Toc77577618" w:history="1">
+      <w:hyperlink w:anchor="_Toc80688476" w:history="1">
         <w:r>
           <w:rPr>
             <w:rStyle w:val="Hyperlink"/>
@@ -4057,7 +4057,7 @@
             <w:noProof/>
             <w:webHidden/>
           </w:rPr>
-          <w:instrText xml:space="preserve"> PAGEREF _Toc77577618 \h </w:instrText>
+          <w:instrText xml:space="preserve"> PAGEREF _Toc80688476 \h </w:instrText>
         </w:r>
         <w:r>
           <w:rPr>
@@ -4105,7 +4105,7 @@
           <w:lang w:eastAsia="zh-CN"/>
         </w:rPr>
       </w:pPr>
-      <w:hyperlink w:anchor="_Toc77577619" w:history="1">
+      <w:hyperlink w:anchor="_Toc80688477" w:history="1">
         <w:r>
           <w:rPr>
             <w:rStyle w:val="Hyperlink"/>
@@ -4133,7 +4133,7 @@
             <w:noProof/>
             <w:webHidden/>
           </w:rPr>
-          <w:instrText xml:space="preserve"> PAGEREF _Toc77577619 \h </w:instrText>
+          <w:instrText xml:space="preserve"> PAGEREF _Toc80688477 \h </w:instrText>
         </w:r>
         <w:r>
           <w:rPr>
@@ -4181,7 +4181,7 @@
           <w:lang w:eastAsia="zh-CN"/>
         </w:rPr>
       </w:pPr>
-      <w:hyperlink w:anchor="_Toc77577620" w:history="1">
+      <w:hyperlink w:anchor="_Toc80688478" w:history="1">
         <w:r>
           <w:rPr>
             <w:rStyle w:val="Hyperlink"/>
@@ -4209,7 +4209,7 @@
             <w:noProof/>
             <w:webHidden/>
           </w:rPr>
-          <w:instrText xml:space="preserve"> PAGEREF _Toc77577620 \h </w:instrText>
+          <w:instrText xml:space="preserve"> PAGEREF _Toc80688478 \h </w:instrText>
         </w:r>
         <w:r>
           <w:rPr>
@@ -4255,7 +4255,7 @@
           <w:lang w:eastAsia="zh-CN"/>
         </w:rPr>
       </w:pPr>
-      <w:hyperlink w:anchor="_Toc77577621" w:history="1">
+      <w:hyperlink w:anchor="_Toc80688479" w:history="1">
         <w:r>
           <w:rPr>
             <w:rStyle w:val="Hyperlink"/>
@@ -4283,7 +4283,7 @@
             <w:noProof/>
             <w:webHidden/>
           </w:rPr>
-          <w:instrText xml:space="preserve"> PAGEREF _Toc77577621 \h </w:instrText>
+          <w:instrText xml:space="preserve"> PAGEREF _Toc80688479 \h </w:instrText>
         </w:r>
         <w:r>
           <w:rPr>
@@ -4329,7 +4329,7 @@
           <w:lang w:eastAsia="zh-CN"/>
         </w:rPr>
       </w:pPr>
-      <w:hyperlink w:anchor="_Toc77577622" w:history="1">
+      <w:hyperlink w:anchor="_Toc80688480" w:history="1">
         <w:r>
           <w:rPr>
             <w:rStyle w:val="Hyperlink"/>
@@ -4357,7 +4357,7 @@
             <w:noProof/>
             <w:webHidden/>
           </w:rPr>
-          <w:instrText xml:space="preserve"> PAGEREF _Toc77577622 \h </w:instrText>
+          <w:instrText xml:space="preserve"> PAGEREF _Toc80688480 \h </w:instrText>
         </w:r>
         <w:r>
           <w:rPr>
@@ -4403,7 +4403,7 @@
           <w:lang w:eastAsia="zh-CN"/>
         </w:rPr>
       </w:pPr>
-      <w:hyperlink w:anchor="_Toc77577623" w:history="1">
+      <w:hyperlink w:anchor="_Toc80688481" w:history="1">
         <w:r>
           <w:rPr>
             <w:rStyle w:val="Hyperlink"/>
@@ -4431,7 +4431,7 @@
             <w:noProof/>
             <w:webHidden/>
           </w:rPr>
-          <w:instrText xml:space="preserve"> PAGEREF _Toc77577623 \h </w:instrText>
+          <w:instrText xml:space="preserve"> PAGEREF _Toc80688481 \h </w:instrText>
         </w:r>
         <w:r>
           <w:rPr>
@@ -4464,6 +4464,154 @@
     </w:p>
     <w:p>
       <w:pPr>
+        <w:pStyle w:val="Verzeichnis2"/>
+        <w:tabs>
+          <w:tab w:val="right" w:leader="dot" w:pos="9628"/>
+        </w:tabs>
+        <w:rPr>
+          <w:rFonts w:asciiTheme="minorHAnsi" w:eastAsiaTheme="minorEastAsia" w:hAnsiTheme="minorHAnsi" w:cstheme="minorBidi"/>
+          <w:smallCaps w:val="0"/>
+          <w:noProof/>
+          <w:sz w:val="22"/>
+          <w:szCs w:val="22"/>
+          <w:lang w:eastAsia="zh-CN"/>
+        </w:rPr>
+      </w:pPr>
+      <w:hyperlink w:anchor="_Toc80688482" w:history="1">
+        <w:r>
+          <w:rPr>
+            <w:rStyle w:val="Hyperlink"/>
+            <w:rFonts w:cs="Times New Roman"/>
+            <w:noProof/>
+          </w:rPr>
+          <w:t>A.4 Login und Registry</w:t>
+        </w:r>
+        <w:r>
+          <w:rPr>
+            <w:noProof/>
+            <w:webHidden/>
+          </w:rPr>
+          <w:tab/>
+        </w:r>
+        <w:r>
+          <w:rPr>
+            <w:noProof/>
+            <w:webHidden/>
+          </w:rPr>
+          <w:fldChar w:fldCharType="begin"/>
+        </w:r>
+        <w:r>
+          <w:rPr>
+            <w:noProof/>
+            <w:webHidden/>
+          </w:rPr>
+          <w:instrText xml:space="preserve"> PAGEREF _Toc80688482 \h </w:instrText>
+        </w:r>
+        <w:r>
+          <w:rPr>
+            <w:noProof/>
+            <w:webHidden/>
+          </w:rPr>
+        </w:r>
+        <w:r>
+          <w:rPr>
+            <w:noProof/>
+            <w:webHidden/>
+          </w:rPr>
+          <w:fldChar w:fldCharType="separate"/>
+        </w:r>
+        <w:r>
+          <w:rPr>
+            <w:noProof/>
+            <w:webHidden/>
+          </w:rPr>
+          <w:t>IV</w:t>
+        </w:r>
+        <w:r>
+          <w:rPr>
+            <w:noProof/>
+            <w:webHidden/>
+          </w:rPr>
+          <w:fldChar w:fldCharType="end"/>
+        </w:r>
+      </w:hyperlink>
+    </w:p>
+    <w:p>
+      <w:pPr>
+        <w:pStyle w:val="Verzeichnis2"/>
+        <w:tabs>
+          <w:tab w:val="right" w:leader="dot" w:pos="9628"/>
+        </w:tabs>
+        <w:rPr>
+          <w:rFonts w:asciiTheme="minorHAnsi" w:eastAsiaTheme="minorEastAsia" w:hAnsiTheme="minorHAnsi" w:cstheme="minorBidi"/>
+          <w:smallCaps w:val="0"/>
+          <w:noProof/>
+          <w:sz w:val="22"/>
+          <w:szCs w:val="22"/>
+          <w:lang w:eastAsia="zh-CN"/>
+        </w:rPr>
+      </w:pPr>
+      <w:hyperlink w:anchor="_Toc80688483" w:history="1">
+        <w:r>
+          <w:rPr>
+            <w:rStyle w:val="Hyperlink"/>
+            <w:rFonts w:cs="Times New Roman"/>
+            <w:noProof/>
+          </w:rPr>
+          <w:t>A5 Hauptseite</w:t>
+        </w:r>
+        <w:r>
+          <w:rPr>
+            <w:noProof/>
+            <w:webHidden/>
+          </w:rPr>
+          <w:tab/>
+        </w:r>
+        <w:r>
+          <w:rPr>
+            <w:noProof/>
+            <w:webHidden/>
+          </w:rPr>
+          <w:fldChar w:fldCharType="begin"/>
+        </w:r>
+        <w:r>
+          <w:rPr>
+            <w:noProof/>
+            <w:webHidden/>
+          </w:rPr>
+          <w:instrText xml:space="preserve"> PAGEREF _Toc80688483 \h </w:instrText>
+        </w:r>
+        <w:r>
+          <w:rPr>
+            <w:noProof/>
+            <w:webHidden/>
+          </w:rPr>
+        </w:r>
+        <w:r>
+          <w:rPr>
+            <w:noProof/>
+            <w:webHidden/>
+          </w:rPr>
+          <w:fldChar w:fldCharType="separate"/>
+        </w:r>
+        <w:r>
+          <w:rPr>
+            <w:noProof/>
+            <w:webHidden/>
+          </w:rPr>
+          <w:t>V</w:t>
+        </w:r>
+        <w:r>
+          <w:rPr>
+            <w:noProof/>
+            <w:webHidden/>
+          </w:rPr>
+          <w:fldChar w:fldCharType="end"/>
+        </w:r>
+      </w:hyperlink>
+    </w:p>
+    <w:p>
+      <w:pPr>
         <w:spacing w:after="0" w:line="240" w:lineRule="auto"/>
         <w:jc w:val="both"/>
       </w:pPr>
@@ -4481,7 +4629,7 @@
           <w:rFonts w:ascii="Times New Roman" w:hAnsi="Times New Roman" w:cs="Times New Roman"/>
         </w:rPr>
       </w:pPr>
-      <w:bookmarkStart w:id="0" w:name="_Toc77577580"/>
+      <w:bookmarkStart w:id="0" w:name="_Toc80688438"/>
       <w:r>
         <w:rPr>
           <w:rFonts w:ascii="Times New Roman" w:hAnsi="Times New Roman" w:cs="Times New Roman"/>
@@ -4513,7 +4661,7 @@
       <w:r>
         <w:fldChar w:fldCharType="separate"/>
       </w:r>
-      <w:hyperlink w:anchor="_Toc77577624" w:history="1">
+      <w:hyperlink w:anchor="_Toc80688514" w:history="1">
         <w:r>
           <w:rPr>
             <w:rStyle w:val="Hyperlink"/>
@@ -4540,7 +4688,7 @@
             <w:noProof/>
             <w:webHidden/>
           </w:rPr>
-          <w:instrText xml:space="preserve"> PAGEREF _Toc77577624 \h </w:instrText>
+          <w:instrText xml:space="preserve"> PAGEREF _Toc80688514 \h </w:instrText>
         </w:r>
         <w:r>
           <w:rPr>
@@ -4584,7 +4732,7 @@
           <w:lang w:eastAsia="zh-CN"/>
         </w:rPr>
       </w:pPr>
-      <w:hyperlink w:anchor="_Toc77577625" w:history="1">
+      <w:hyperlink w:anchor="_Toc80688515" w:history="1">
         <w:r>
           <w:rPr>
             <w:rStyle w:val="Hyperlink"/>
@@ -4611,7 +4759,7 @@
             <w:noProof/>
             <w:webHidden/>
           </w:rPr>
-          <w:instrText xml:space="preserve"> PAGEREF _Toc77577625 \h </w:instrText>
+          <w:instrText xml:space="preserve"> PAGEREF _Toc80688515 \h </w:instrText>
         </w:r>
         <w:r>
           <w:rPr>
@@ -4655,7 +4803,7 @@
           <w:lang w:eastAsia="zh-CN"/>
         </w:rPr>
       </w:pPr>
-      <w:hyperlink w:anchor="_Toc77577626" w:history="1">
+      <w:hyperlink w:anchor="_Toc80688516" w:history="1">
         <w:r>
           <w:rPr>
             <w:rStyle w:val="Hyperlink"/>
@@ -4682,7 +4830,7 @@
             <w:noProof/>
             <w:webHidden/>
           </w:rPr>
-          <w:instrText xml:space="preserve"> PAGEREF _Toc77577626 \h </w:instrText>
+          <w:instrText xml:space="preserve"> PAGEREF _Toc80688516 \h </w:instrText>
         </w:r>
         <w:r>
           <w:rPr>
@@ -4726,7 +4874,7 @@
           <w:lang w:eastAsia="zh-CN"/>
         </w:rPr>
       </w:pPr>
-      <w:hyperlink w:anchor="_Toc77577627" w:history="1">
+      <w:hyperlink w:anchor="_Toc80688517" w:history="1">
         <w:r>
           <w:rPr>
             <w:rStyle w:val="Hyperlink"/>
@@ -4753,7 +4901,7 @@
             <w:noProof/>
             <w:webHidden/>
           </w:rPr>
-          <w:instrText xml:space="preserve"> PAGEREF _Toc77577627 \h </w:instrText>
+          <w:instrText xml:space="preserve"> PAGEREF _Toc80688517 \h </w:instrText>
         </w:r>
         <w:r>
           <w:rPr>
@@ -4797,7 +4945,7 @@
           <w:lang w:eastAsia="zh-CN"/>
         </w:rPr>
       </w:pPr>
-      <w:hyperlink w:anchor="_Toc77577628" w:history="1">
+      <w:hyperlink w:anchor="_Toc80688518" w:history="1">
         <w:r>
           <w:rPr>
             <w:rStyle w:val="Hyperlink"/>
@@ -4824,7 +4972,7 @@
             <w:noProof/>
             <w:webHidden/>
           </w:rPr>
-          <w:instrText xml:space="preserve"> PAGEREF _Toc77577628 \h </w:instrText>
+          <w:instrText xml:space="preserve"> PAGEREF _Toc80688518 \h </w:instrText>
         </w:r>
         <w:r>
           <w:rPr>
@@ -4868,7 +5016,7 @@
           <w:lang w:eastAsia="zh-CN"/>
         </w:rPr>
       </w:pPr>
-      <w:hyperlink w:anchor="_Toc77577629" w:history="1">
+      <w:hyperlink w:anchor="_Toc80688519" w:history="1">
         <w:r>
           <w:rPr>
             <w:rStyle w:val="Hyperlink"/>
@@ -4895,7 +5043,7 @@
             <w:noProof/>
             <w:webHidden/>
           </w:rPr>
-          <w:instrText xml:space="preserve"> PAGEREF _Toc77577629 \h </w:instrText>
+          <w:instrText xml:space="preserve"> PAGEREF _Toc80688519 \h </w:instrText>
         </w:r>
         <w:r>
           <w:rPr>
@@ -4948,7 +5096,7 @@
           <w:rFonts w:ascii="Times New Roman" w:hAnsi="Times New Roman" w:cs="Times New Roman"/>
         </w:rPr>
       </w:pPr>
-      <w:bookmarkStart w:id="1" w:name="_Toc77577581"/>
+      <w:bookmarkStart w:id="1" w:name="_Toc80688439"/>
       <w:r>
         <w:rPr>
           <w:rFonts w:ascii="Times New Roman" w:hAnsi="Times New Roman" w:cs="Times New Roman"/>
@@ -4979,7 +5127,7 @@
       <w:r>
         <w:fldChar w:fldCharType="separate"/>
       </w:r>
-      <w:hyperlink w:anchor="_Toc77577631" w:history="1">
+      <w:hyperlink w:anchor="_Toc80688507" w:history="1">
         <w:r>
           <w:rPr>
             <w:rStyle w:val="Hyperlink"/>
@@ -5006,7 +5154,7 @@
             <w:noProof/>
             <w:webHidden/>
           </w:rPr>
-          <w:instrText xml:space="preserve"> PAGEREF _Toc77577631 \h </w:instrText>
+          <w:instrText xml:space="preserve"> PAGEREF _Toc80688507 \h </w:instrText>
         </w:r>
         <w:r>
           <w:rPr>
@@ -5050,7 +5198,7 @@
           <w:lang w:eastAsia="zh-CN"/>
         </w:rPr>
       </w:pPr>
-      <w:hyperlink w:anchor="_Toc77577632" w:history="1">
+      <w:hyperlink w:anchor="_Toc80688508" w:history="1">
         <w:r>
           <w:rPr>
             <w:rStyle w:val="Hyperlink"/>
@@ -5077,7 +5225,7 @@
             <w:noProof/>
             <w:webHidden/>
           </w:rPr>
-          <w:instrText xml:space="preserve"> PAGEREF _Toc77577632 \h </w:instrText>
+          <w:instrText xml:space="preserve"> PAGEREF _Toc80688508 \h </w:instrText>
         </w:r>
         <w:r>
           <w:rPr>
@@ -5121,7 +5269,7 @@
           <w:lang w:eastAsia="zh-CN"/>
         </w:rPr>
       </w:pPr>
-      <w:hyperlink w:anchor="_Toc77577633" w:history="1">
+      <w:hyperlink w:anchor="_Toc80688509" w:history="1">
         <w:r>
           <w:rPr>
             <w:rStyle w:val="Hyperlink"/>
@@ -5148,7 +5296,7 @@
             <w:noProof/>
             <w:webHidden/>
           </w:rPr>
-          <w:instrText xml:space="preserve"> PAGEREF _Toc77577633 \h </w:instrText>
+          <w:instrText xml:space="preserve"> PAGEREF _Toc80688509 \h </w:instrText>
         </w:r>
         <w:r>
           <w:rPr>
@@ -5169,6 +5317,219 @@
             <w:webHidden/>
           </w:rPr>
           <w:t>III</w:t>
+        </w:r>
+        <w:r>
+          <w:rPr>
+            <w:noProof/>
+            <w:webHidden/>
+          </w:rPr>
+          <w:fldChar w:fldCharType="end"/>
+        </w:r>
+      </w:hyperlink>
+    </w:p>
+    <w:p>
+      <w:pPr>
+        <w:pStyle w:val="Abbildungsverzeichnis"/>
+        <w:tabs>
+          <w:tab w:val="right" w:leader="dot" w:pos="9628"/>
+        </w:tabs>
+        <w:rPr>
+          <w:rFonts w:asciiTheme="minorHAnsi" w:eastAsiaTheme="minorEastAsia" w:hAnsiTheme="minorHAnsi" w:cstheme="minorBidi"/>
+          <w:noProof/>
+          <w:sz w:val="22"/>
+          <w:lang w:eastAsia="zh-CN"/>
+        </w:rPr>
+      </w:pPr>
+      <w:hyperlink w:anchor="_Toc80688510" w:history="1">
+        <w:r>
+          <w:rPr>
+            <w:rStyle w:val="Hyperlink"/>
+            <w:noProof/>
+          </w:rPr>
+          <w:t>Abbildung 4: Login-Fenster</w:t>
+        </w:r>
+        <w:r>
+          <w:rPr>
+            <w:noProof/>
+            <w:webHidden/>
+          </w:rPr>
+          <w:tab/>
+        </w:r>
+        <w:r>
+          <w:rPr>
+            <w:noProof/>
+            <w:webHidden/>
+          </w:rPr>
+          <w:fldChar w:fldCharType="begin"/>
+        </w:r>
+        <w:r>
+          <w:rPr>
+            <w:noProof/>
+            <w:webHidden/>
+          </w:rPr>
+          <w:instrText xml:space="preserve"> PAGEREF _Toc80688510 \h </w:instrText>
+        </w:r>
+        <w:r>
+          <w:rPr>
+            <w:noProof/>
+            <w:webHidden/>
+          </w:rPr>
+        </w:r>
+        <w:r>
+          <w:rPr>
+            <w:noProof/>
+            <w:webHidden/>
+          </w:rPr>
+          <w:fldChar w:fldCharType="separate"/>
+        </w:r>
+        <w:r>
+          <w:rPr>
+            <w:noProof/>
+            <w:webHidden/>
+          </w:rPr>
+          <w:t>IV</w:t>
+        </w:r>
+        <w:r>
+          <w:rPr>
+            <w:noProof/>
+            <w:webHidden/>
+          </w:rPr>
+          <w:fldChar w:fldCharType="end"/>
+        </w:r>
+      </w:hyperlink>
+    </w:p>
+    <w:p>
+      <w:pPr>
+        <w:pStyle w:val="Abbildungsverzeichnis"/>
+        <w:tabs>
+          <w:tab w:val="right" w:leader="dot" w:pos="9628"/>
+        </w:tabs>
+        <w:rPr>
+          <w:rFonts w:asciiTheme="minorHAnsi" w:eastAsiaTheme="minorEastAsia" w:hAnsiTheme="minorHAnsi" w:cstheme="minorBidi"/>
+          <w:noProof/>
+          <w:sz w:val="22"/>
+          <w:lang w:eastAsia="zh-CN"/>
+        </w:rPr>
+      </w:pPr>
+      <w:hyperlink w:anchor="_Toc80688511" w:history="1">
+        <w:r>
+          <w:rPr>
+            <w:rStyle w:val="Hyperlink"/>
+            <w:noProof/>
+          </w:rPr>
+          <w:t>Abbildung 5: Registry-Fenster</w:t>
+        </w:r>
+        <w:r>
+          <w:rPr>
+            <w:noProof/>
+            <w:webHidden/>
+          </w:rPr>
+          <w:tab/>
+        </w:r>
+        <w:r>
+          <w:rPr>
+            <w:noProof/>
+            <w:webHidden/>
+          </w:rPr>
+          <w:fldChar w:fldCharType="begin"/>
+        </w:r>
+        <w:r>
+          <w:rPr>
+            <w:noProof/>
+            <w:webHidden/>
+          </w:rPr>
+          <w:instrText xml:space="preserve"> PAGEREF _Toc80688511 \h </w:instrText>
+        </w:r>
+        <w:r>
+          <w:rPr>
+            <w:noProof/>
+            <w:webHidden/>
+          </w:rPr>
+        </w:r>
+        <w:r>
+          <w:rPr>
+            <w:noProof/>
+            <w:webHidden/>
+          </w:rPr>
+          <w:fldChar w:fldCharType="separate"/>
+        </w:r>
+        <w:r>
+          <w:rPr>
+            <w:noProof/>
+            <w:webHidden/>
+          </w:rPr>
+          <w:t>IV</w:t>
+        </w:r>
+        <w:r>
+          <w:rPr>
+            <w:noProof/>
+            <w:webHidden/>
+          </w:rPr>
+          <w:fldChar w:fldCharType="end"/>
+        </w:r>
+      </w:hyperlink>
+    </w:p>
+    <w:p>
+      <w:pPr>
+        <w:pStyle w:val="Abbildungsverzeichnis"/>
+        <w:tabs>
+          <w:tab w:val="right" w:leader="dot" w:pos="9628"/>
+        </w:tabs>
+        <w:rPr>
+          <w:rFonts w:asciiTheme="minorHAnsi" w:eastAsiaTheme="minorEastAsia" w:hAnsiTheme="minorHAnsi" w:cstheme="minorBidi"/>
+          <w:noProof/>
+          <w:sz w:val="22"/>
+          <w:lang w:eastAsia="zh-CN"/>
+        </w:rPr>
+      </w:pPr>
+      <w:hyperlink w:anchor="_Toc80688512" w:history="1">
+        <w:r>
+          <w:rPr>
+            <w:rStyle w:val="Hyperlink"/>
+            <w:noProof/>
+          </w:rPr>
+          <w:t>Abbildung 6: Home-Webseite</w:t>
+        </w:r>
+        <w:r>
+          <w:rPr>
+            <w:noProof/>
+            <w:webHidden/>
+          </w:rPr>
+          <w:tab/>
+        </w:r>
+        <w:r>
+          <w:rPr>
+            <w:noProof/>
+            <w:webHidden/>
+          </w:rPr>
+          <w:fldChar w:fldCharType="begin"/>
+        </w:r>
+        <w:r>
+          <w:rPr>
+            <w:noProof/>
+            <w:webHidden/>
+          </w:rPr>
+          <w:instrText xml:space="preserve"> PAGEREF _Toc80688512 \h </w:instrText>
+        </w:r>
+        <w:r>
+          <w:rPr>
+            <w:noProof/>
+            <w:webHidden/>
+          </w:rPr>
+        </w:r>
+        <w:r>
+          <w:rPr>
+            <w:noProof/>
+            <w:webHidden/>
+          </w:rPr>
+          <w:fldChar w:fldCharType="separate"/>
+        </w:r>
+        <w:r>
+          <w:rPr>
+            <w:noProof/>
+            <w:webHidden/>
+          </w:rPr>
+          <w:t>V</w:t>
         </w:r>
         <w:r>
           <w:rPr>
@@ -5265,15 +5626,8 @@
       <w:r>
         <w:rPr>
           <w:noProof/>
-          <w:lang w:val="en-US"/>
-        </w:rPr>
-        <w:t>Artificial Intelligence</w:t>
-      </w:r>
-      <w:r>
-        <w:rPr>
-          <w:noProof/>
-        </w:rPr>
-        <w:t xml:space="preserve"> (AI)</w:t>
+        </w:rPr>
+        <w:t>Artificial Intelligence (AI)</w:t>
       </w:r>
     </w:p>
     <w:p>
@@ -5291,6 +5645,40 @@
           <w:noProof/>
         </w:rPr>
         <w:t>Künstliche Intelligenz (KI)  1</w:t>
+      </w:r>
+    </w:p>
+    <w:p>
+      <w:pPr>
+        <w:pStyle w:val="Index1"/>
+        <w:tabs>
+          <w:tab w:val="right" w:leader="dot" w:pos="4449"/>
+        </w:tabs>
+        <w:rPr>
+          <w:noProof/>
+        </w:rPr>
+      </w:pPr>
+      <w:r>
+        <w:rPr>
+          <w:noProof/>
+        </w:rPr>
+        <w:t>Cookie</w:t>
+      </w:r>
+    </w:p>
+    <w:p>
+      <w:pPr>
+        <w:pStyle w:val="Index2"/>
+        <w:tabs>
+          <w:tab w:val="right" w:leader="dot" w:pos="4449"/>
+        </w:tabs>
+        <w:rPr>
+          <w:noProof/>
+        </w:rPr>
+      </w:pPr>
+      <w:r>
+        <w:rPr>
+          <w:noProof/>
+        </w:rPr>
+        <w:t>Webseiten Information  9</w:t>
       </w:r>
     </w:p>
     <w:p>
@@ -5649,7 +6037,7 @@
           <w:rFonts w:ascii="Times New Roman" w:hAnsi="Times New Roman" w:cs="Times New Roman"/>
         </w:rPr>
       </w:pPr>
-      <w:bookmarkStart w:id="2" w:name="_Toc77577582"/>
+      <w:bookmarkStart w:id="2" w:name="_Toc80688440"/>
       <w:r>
         <w:rPr>
           <w:rFonts w:ascii="Times New Roman" w:hAnsi="Times New Roman" w:cs="Times New Roman"/>
@@ -5694,7 +6082,7 @@
           <w:rFonts w:ascii="Times New Roman" w:hAnsi="Times New Roman" w:cs="Times New Roman"/>
         </w:rPr>
       </w:pPr>
-      <w:bookmarkStart w:id="3" w:name="_Toc77577583"/>
+      <w:bookmarkStart w:id="3" w:name="_Toc80688441"/>
       <w:r>
         <w:rPr>
           <w:rFonts w:ascii="Times New Roman" w:hAnsi="Times New Roman" w:cs="Times New Roman"/>
@@ -5750,27 +6138,41 @@
       <w:r>
         <w:t>„</w:t>
       </w:r>
-      <w:r>
-        <w:rPr>
-          <w:lang w:val="en-US"/>
-        </w:rPr>
-        <w:t>Artificial Intelligence</w:t>
-      </w:r>
+      <w:proofErr w:type="spellStart"/>
+      <w:r>
+        <w:t>Artificial</w:t>
+      </w:r>
+      <w:proofErr w:type="spellEnd"/>
       <w:r>
         <w:t xml:space="preserve"> </w:t>
       </w:r>
+      <w:proofErr w:type="spellStart"/>
+      <w:r>
+        <w:t>Intelligence</w:t>
+      </w:r>
+      <w:proofErr w:type="spellEnd"/>
+      <w:r>
+        <w:t xml:space="preserve"> </w:t>
+      </w:r>
       <w:r>
         <w:fldChar w:fldCharType="begin"/>
       </w:r>
       <w:r>
         <w:instrText xml:space="preserve"> XE "</w:instrText>
       </w:r>
-      <w:r>
-        <w:rPr>
-          <w:lang w:val="en-US"/>
-        </w:rPr>
-        <w:instrText>Artificial Intelligence</w:instrText>
-      </w:r>
+      <w:proofErr w:type="spellStart"/>
+      <w:r>
+        <w:instrText>Artificial</w:instrText>
+      </w:r>
+      <w:proofErr w:type="spellEnd"/>
+      <w:r>
+        <w:instrText xml:space="preserve"> </w:instrText>
+      </w:r>
+      <w:proofErr w:type="spellStart"/>
+      <w:r>
+        <w:instrText>Intelligence</w:instrText>
+      </w:r>
+      <w:proofErr w:type="spellEnd"/>
       <w:r>
         <w:instrText xml:space="preserve"> (AI)</w:instrText>
       </w:r>
@@ -5831,7 +6233,7 @@
           <w:rFonts w:ascii="Times New Roman" w:hAnsi="Times New Roman" w:cs="Times New Roman"/>
         </w:rPr>
       </w:pPr>
-      <w:bookmarkStart w:id="4" w:name="_Toc77577584"/>
+      <w:bookmarkStart w:id="4" w:name="_Toc80688442"/>
       <w:r>
         <w:rPr>
           <w:rFonts w:ascii="Times New Roman" w:hAnsi="Times New Roman" w:cs="Times New Roman"/>
@@ -5914,7 +6316,7 @@
           <w:rFonts w:ascii="Times New Roman" w:hAnsi="Times New Roman" w:cs="Times New Roman"/>
         </w:rPr>
       </w:pPr>
-      <w:bookmarkStart w:id="5" w:name="_Toc77577585"/>
+      <w:bookmarkStart w:id="5" w:name="_Toc80688443"/>
       <w:r>
         <w:rPr>
           <w:rFonts w:ascii="Times New Roman" w:hAnsi="Times New Roman" w:cs="Times New Roman"/>
@@ -5958,7 +6360,7 @@
           <w:rFonts w:ascii="Times New Roman" w:hAnsi="Times New Roman" w:cs="Times New Roman"/>
         </w:rPr>
       </w:pPr>
-      <w:bookmarkStart w:id="6" w:name="_Toc77577586"/>
+      <w:bookmarkStart w:id="6" w:name="_Toc80688444"/>
       <w:r>
         <w:rPr>
           <w:rFonts w:ascii="Times New Roman" w:hAnsi="Times New Roman" w:cs="Times New Roman"/>
@@ -6032,7 +6434,7 @@
           <w:rFonts w:ascii="Times New Roman" w:hAnsi="Times New Roman" w:cs="Times New Roman"/>
         </w:rPr>
       </w:pPr>
-      <w:bookmarkStart w:id="8" w:name="_Toc77577587"/>
+      <w:bookmarkStart w:id="8" w:name="_Toc80688445"/>
       <w:r>
         <w:rPr>
           <w:rFonts w:ascii="Times New Roman" w:hAnsi="Times New Roman" w:cs="Times New Roman"/>
@@ -6053,18 +6455,31 @@
         <w:keepNext/>
         <w:jc w:val="both"/>
       </w:pPr>
-      <w:bookmarkStart w:id="9" w:name="_Toc77577624"/>
+      <w:bookmarkStart w:id="9" w:name="_Toc80688514"/>
       <w:r>
         <w:t xml:space="preserve">Tabelle </w:t>
       </w:r>
-      <w:fldSimple w:instr=" SEQ Tabelle \* ARABIC ">
-        <w:r>
-          <w:rPr>
-            <w:noProof/>
-          </w:rPr>
-          <w:t>1</w:t>
-        </w:r>
-      </w:fldSimple>
+      <w:r>
+        <w:fldChar w:fldCharType="begin"/>
+      </w:r>
+      <w:r>
+        <w:instrText xml:space="preserve"> SEQ Tabelle \* ARABIC </w:instrText>
+      </w:r>
+      <w:r>
+        <w:fldChar w:fldCharType="separate"/>
+      </w:r>
+      <w:r>
+        <w:rPr>
+          <w:noProof/>
+        </w:rPr>
+        <w:t>1</w:t>
+      </w:r>
+      <w:r>
+        <w:rPr>
+          <w:noProof/>
+        </w:rPr>
+        <w:fldChar w:fldCharType="end"/>
+      </w:r>
       <w:r>
         <w:t>: Projektphasen</w:t>
       </w:r>
@@ -6101,7 +6516,7 @@
           <v:shape id="_x0000_i1025" type="#_x0000_t75" style="width:483pt;height:560.25pt" o:ole="">
             <v:imagedata r:id="rId11" o:title="" cropbottom="-1143f" cropright="204f"/>
           </v:shape>
-          <o:OLEObject Type="Embed" ProgID="Excel.Sheet.12" ShapeID="_x0000_i1025" DrawAspect="Content" ObjectID="_1688190415" r:id="rId12"/>
+          <o:OLEObject Type="Embed" ProgID="Excel.Sheet.12" ShapeID="_x0000_i1025" DrawAspect="Content" ObjectID="_1691301405" r:id="rId12"/>
         </w:object>
       </w:r>
     </w:p>
@@ -6125,7 +6540,7 @@
       <w:r>
         <w:br w:type="page"/>
       </w:r>
-      <w:bookmarkStart w:id="11" w:name="_Toc77577588"/>
+      <w:bookmarkStart w:id="11" w:name="_Toc80688446"/>
       <w:r>
         <w:rPr>
           <w:rFonts w:ascii="Times New Roman" w:hAnsi="Times New Roman" w:cs="Times New Roman"/>
@@ -6171,18 +6586,31 @@
         <w:keepNext/>
         <w:jc w:val="both"/>
       </w:pPr>
-      <w:bookmarkStart w:id="12" w:name="_Toc77577625"/>
+      <w:bookmarkStart w:id="12" w:name="_Toc80688515"/>
       <w:r>
         <w:t xml:space="preserve">Tabelle </w:t>
       </w:r>
-      <w:fldSimple w:instr=" SEQ Tabelle \* ARABIC ">
-        <w:r>
-          <w:rPr>
-            <w:noProof/>
-          </w:rPr>
-          <w:t>2</w:t>
-        </w:r>
-      </w:fldSimple>
+      <w:r>
+        <w:fldChar w:fldCharType="begin"/>
+      </w:r>
+      <w:r>
+        <w:instrText xml:space="preserve"> SEQ Tabelle \* ARABIC </w:instrText>
+      </w:r>
+      <w:r>
+        <w:fldChar w:fldCharType="separate"/>
+      </w:r>
+      <w:r>
+        <w:rPr>
+          <w:noProof/>
+        </w:rPr>
+        <w:t>2</w:t>
+      </w:r>
+      <w:r>
+        <w:rPr>
+          <w:noProof/>
+        </w:rPr>
+        <w:fldChar w:fldCharType="end"/>
+      </w:r>
       <w:r>
         <w:t xml:space="preserve">: </w:t>
       </w:r>
@@ -6203,7 +6631,7 @@
           <v:shape id="_x0000_i1026" type="#_x0000_t75" style="width:461.25pt;height:139.5pt" o:ole="">
             <v:imagedata r:id="rId13" o:title="" cropbottom="-10155f" cropright="221f"/>
           </v:shape>
-          <o:OLEObject Type="Embed" ProgID="Excel.Sheet.12" ShapeID="_x0000_i1026" DrawAspect="Content" ObjectID="_1688190416" r:id="rId14"/>
+          <o:OLEObject Type="Embed" ProgID="Excel.Sheet.12" ShapeID="_x0000_i1026" DrawAspect="Content" ObjectID="_1691301406" r:id="rId14"/>
         </w:object>
       </w:r>
     </w:p>
@@ -6234,18 +6662,31 @@
         <w:keepNext/>
         <w:jc w:val="both"/>
       </w:pPr>
-      <w:bookmarkStart w:id="14" w:name="_Toc77577626"/>
+      <w:bookmarkStart w:id="14" w:name="_Toc80688516"/>
       <w:r>
         <w:t xml:space="preserve">Tabelle </w:t>
       </w:r>
-      <w:fldSimple w:instr=" SEQ Tabelle \* ARABIC ">
-        <w:r>
-          <w:rPr>
-            <w:noProof/>
-          </w:rPr>
-          <w:t>3</w:t>
-        </w:r>
-      </w:fldSimple>
+      <w:r>
+        <w:fldChar w:fldCharType="begin"/>
+      </w:r>
+      <w:r>
+        <w:instrText xml:space="preserve"> SEQ Tabelle \* ARABIC </w:instrText>
+      </w:r>
+      <w:r>
+        <w:fldChar w:fldCharType="separate"/>
+      </w:r>
+      <w:r>
+        <w:rPr>
+          <w:noProof/>
+        </w:rPr>
+        <w:t>3</w:t>
+      </w:r>
+      <w:r>
+        <w:rPr>
+          <w:noProof/>
+        </w:rPr>
+        <w:fldChar w:fldCharType="end"/>
+      </w:r>
       <w:r>
         <w:t xml:space="preserve">: </w:t>
       </w:r>
@@ -6266,7 +6707,7 @@
           <v:shape id="_x0000_i1027" type="#_x0000_t75" style="width:298.5pt;height:67.5pt" o:ole="">
             <v:imagedata r:id="rId15" o:title=""/>
           </v:shape>
-          <o:OLEObject Type="Embed" ProgID="Excel.Sheet.12" ShapeID="_x0000_i1027" DrawAspect="Content" ObjectID="_1688190417" r:id="rId16"/>
+          <o:OLEObject Type="Embed" ProgID="Excel.Sheet.12" ShapeID="_x0000_i1027" DrawAspect="Content" ObjectID="_1691301407" r:id="rId16"/>
         </w:object>
       </w:r>
     </w:p>
@@ -6298,18 +6739,31 @@
         <w:keepNext/>
         <w:jc w:val="both"/>
       </w:pPr>
-      <w:bookmarkStart w:id="16" w:name="_Toc77577627"/>
+      <w:bookmarkStart w:id="16" w:name="_Toc80688517"/>
       <w:r>
         <w:t xml:space="preserve">Tabelle </w:t>
       </w:r>
-      <w:fldSimple w:instr=" SEQ Tabelle \* ARABIC ">
-        <w:r>
-          <w:rPr>
-            <w:noProof/>
-          </w:rPr>
-          <w:t>4</w:t>
-        </w:r>
-      </w:fldSimple>
+      <w:r>
+        <w:fldChar w:fldCharType="begin"/>
+      </w:r>
+      <w:r>
+        <w:instrText xml:space="preserve"> SEQ Tabelle \* ARABIC </w:instrText>
+      </w:r>
+      <w:r>
+        <w:fldChar w:fldCharType="separate"/>
+      </w:r>
+      <w:r>
+        <w:rPr>
+          <w:noProof/>
+        </w:rPr>
+        <w:t>4</w:t>
+      </w:r>
+      <w:r>
+        <w:rPr>
+          <w:noProof/>
+        </w:rPr>
+        <w:fldChar w:fldCharType="end"/>
+      </w:r>
       <w:r>
         <w:t>: Personal Ressourcen</w:t>
       </w:r>
@@ -6328,7 +6782,7 @@
           <v:shape id="_x0000_i1028" type="#_x0000_t75" style="width:298.5pt;height:36.75pt" o:ole="">
             <v:imagedata r:id="rId17" o:title=""/>
           </v:shape>
-          <o:OLEObject Type="Embed" ProgID="Excel.Sheet.12" ShapeID="_x0000_i1028" DrawAspect="Content" ObjectID="_1688190418" r:id="rId18"/>
+          <o:OLEObject Type="Embed" ProgID="Excel.Sheet.12" ShapeID="_x0000_i1028" DrawAspect="Content" ObjectID="_1691301408" r:id="rId18"/>
         </w:object>
       </w:r>
     </w:p>
@@ -6386,7 +6840,7 @@
           <w:rFonts w:ascii="Times New Roman" w:hAnsi="Times New Roman" w:cs="Times New Roman"/>
         </w:rPr>
       </w:pPr>
-      <w:bookmarkStart w:id="18" w:name="_Toc77577589"/>
+      <w:bookmarkStart w:id="18" w:name="_Toc80688447"/>
       <w:r>
         <w:rPr>
           <w:rFonts w:ascii="Times New Roman" w:hAnsi="Times New Roman" w:cs="Times New Roman"/>
@@ -6448,7 +6902,7 @@
           <w:rFonts w:ascii="Times New Roman" w:hAnsi="Times New Roman" w:cs="Times New Roman"/>
         </w:rPr>
       </w:pPr>
-      <w:bookmarkStart w:id="19" w:name="_Toc77577590"/>
+      <w:bookmarkStart w:id="19" w:name="_Toc80688448"/>
       <w:r>
         <w:rPr>
           <w:rFonts w:ascii="Times New Roman" w:hAnsi="Times New Roman" w:cs="Times New Roman"/>
@@ -6507,7 +6961,7 @@
         <w:pStyle w:val="Beschriftung"/>
         <w:keepNext/>
       </w:pPr>
-      <w:bookmarkStart w:id="20" w:name="_Toc77577628"/>
+      <w:bookmarkStart w:id="20" w:name="_Toc80688518"/>
       <w:r>
         <w:t xml:space="preserve">Tabelle </w:t>
       </w:r>
@@ -6548,7 +7002,7 @@
           <v:shape id="_x0000_i1029" type="#_x0000_t75" style="width:201pt;height:102.75pt" o:ole="">
             <v:imagedata r:id="rId19" o:title=""/>
           </v:shape>
-          <o:OLEObject Type="Embed" ProgID="Excel.Sheet.12" ShapeID="_x0000_i1029" DrawAspect="Content" ObjectID="_1688190419" r:id="rId20"/>
+          <o:OLEObject Type="Embed" ProgID="Excel.Sheet.12" ShapeID="_x0000_i1029" DrawAspect="Content" ObjectID="_1691301409" r:id="rId20"/>
         </w:object>
       </w:r>
     </w:p>
@@ -6587,7 +7041,7 @@
           <w:rFonts w:ascii="Times New Roman" w:hAnsi="Times New Roman" w:cs="Times New Roman"/>
         </w:rPr>
       </w:pPr>
-      <w:bookmarkStart w:id="22" w:name="_Toc77577591"/>
+      <w:bookmarkStart w:id="22" w:name="_Toc80688449"/>
       <w:r>
         <w:rPr>
           <w:rFonts w:ascii="Times New Roman" w:hAnsi="Times New Roman" w:cs="Times New Roman"/>
@@ -6639,7 +7093,7 @@
           <w:rFonts w:ascii="Times New Roman" w:hAnsi="Times New Roman" w:cs="Times New Roman"/>
         </w:rPr>
       </w:pPr>
-      <w:bookmarkStart w:id="23" w:name="_Toc77577592"/>
+      <w:bookmarkStart w:id="23" w:name="_Toc80688450"/>
       <w:r>
         <w:rPr>
           <w:rFonts w:ascii="Times New Roman" w:hAnsi="Times New Roman" w:cs="Times New Roman"/>
@@ -6685,7 +7139,7 @@
           <w:rFonts w:ascii="Times New Roman" w:hAnsi="Times New Roman" w:cs="Times New Roman"/>
         </w:rPr>
       </w:pPr>
-      <w:bookmarkStart w:id="24" w:name="_Toc77577593"/>
+      <w:bookmarkStart w:id="24" w:name="_Toc80688451"/>
       <w:r>
         <w:rPr>
           <w:rFonts w:ascii="Times New Roman" w:hAnsi="Times New Roman" w:cs="Times New Roman"/>
@@ -6723,7 +7177,7 @@
           <w:rFonts w:ascii="Times New Roman" w:hAnsi="Times New Roman" w:cs="Times New Roman"/>
         </w:rPr>
       </w:pPr>
-      <w:bookmarkStart w:id="25" w:name="_Toc77577594"/>
+      <w:bookmarkStart w:id="25" w:name="_Toc80688452"/>
       <w:r>
         <w:rPr>
           <w:rFonts w:ascii="Times New Roman" w:hAnsi="Times New Roman" w:cs="Times New Roman"/>
@@ -6777,7 +7231,7 @@
           <w:rFonts w:ascii="Times New Roman" w:hAnsi="Times New Roman" w:cs="Times New Roman"/>
         </w:rPr>
       </w:pPr>
-      <w:bookmarkStart w:id="26" w:name="_Toc77577595"/>
+      <w:bookmarkStart w:id="26" w:name="_Toc80688453"/>
       <w:r>
         <w:rPr>
           <w:rFonts w:ascii="Times New Roman" w:hAnsi="Times New Roman" w:cs="Times New Roman"/>
@@ -6825,7 +7279,7 @@
           <w:rFonts w:ascii="Times New Roman" w:hAnsi="Times New Roman" w:cs="Times New Roman"/>
         </w:rPr>
       </w:pPr>
-      <w:bookmarkStart w:id="27" w:name="_Toc77577596"/>
+      <w:bookmarkStart w:id="27" w:name="_Toc80688454"/>
       <w:r>
         <w:rPr>
           <w:rFonts w:ascii="Times New Roman" w:hAnsi="Times New Roman" w:cs="Times New Roman"/>
@@ -6863,7 +7317,7 @@
           <w:rFonts w:ascii="Times New Roman" w:hAnsi="Times New Roman" w:cs="Times New Roman"/>
         </w:rPr>
       </w:pPr>
-      <w:bookmarkStart w:id="28" w:name="_Toc77577597"/>
+      <w:bookmarkStart w:id="28" w:name="_Toc80688455"/>
       <w:r>
         <w:rPr>
           <w:rFonts w:ascii="Times New Roman" w:hAnsi="Times New Roman" w:cs="Times New Roman"/>
@@ -6901,7 +7355,7 @@
           <w:rFonts w:ascii="Times New Roman" w:hAnsi="Times New Roman" w:cs="Times New Roman"/>
         </w:rPr>
       </w:pPr>
-      <w:bookmarkStart w:id="29" w:name="_Toc77577598"/>
+      <w:bookmarkStart w:id="29" w:name="_Toc80688456"/>
       <w:r>
         <w:rPr>
           <w:rFonts w:ascii="Times New Roman" w:hAnsi="Times New Roman" w:cs="Times New Roman"/>
@@ -6957,7 +7411,7 @@
           <w:rFonts w:ascii="Times New Roman" w:hAnsi="Times New Roman" w:cs="Times New Roman"/>
         </w:rPr>
       </w:pPr>
-      <w:bookmarkStart w:id="30" w:name="_Toc77577599"/>
+      <w:bookmarkStart w:id="30" w:name="_Toc80688457"/>
       <w:r>
         <w:rPr>
           <w:rFonts w:ascii="Times New Roman" w:hAnsi="Times New Roman" w:cs="Times New Roman"/>
@@ -7005,7 +7459,7 @@
           <w:rFonts w:ascii="Times New Roman" w:hAnsi="Times New Roman" w:cs="Times New Roman"/>
         </w:rPr>
       </w:pPr>
-      <w:bookmarkStart w:id="31" w:name="_Toc77577600"/>
+      <w:bookmarkStart w:id="31" w:name="_Toc80688458"/>
       <w:r>
         <w:rPr>
           <w:rFonts w:ascii="Times New Roman" w:hAnsi="Times New Roman" w:cs="Times New Roman"/>
@@ -7044,7 +7498,7 @@
           <w:rFonts w:ascii="Times New Roman" w:hAnsi="Times New Roman" w:cs="Times New Roman"/>
         </w:rPr>
       </w:pPr>
-      <w:bookmarkStart w:id="32" w:name="_Toc77577601"/>
+      <w:bookmarkStart w:id="32" w:name="_Toc80688459"/>
       <w:r>
         <w:rPr>
           <w:rFonts w:ascii="Times New Roman" w:hAnsi="Times New Roman" w:cs="Times New Roman"/>
@@ -7099,7 +7553,7 @@
           <w:rFonts w:ascii="Times New Roman" w:hAnsi="Times New Roman" w:cs="Times New Roman"/>
         </w:rPr>
       </w:pPr>
-      <w:bookmarkStart w:id="33" w:name="_Toc77577602"/>
+      <w:bookmarkStart w:id="33" w:name="_Toc80688460"/>
       <w:r>
         <w:rPr>
           <w:rFonts w:ascii="Times New Roman" w:hAnsi="Times New Roman" w:cs="Times New Roman"/>
@@ -7140,7 +7594,7 @@
           <w:rFonts w:ascii="Times New Roman" w:hAnsi="Times New Roman" w:cs="Times New Roman"/>
         </w:rPr>
       </w:pPr>
-      <w:bookmarkStart w:id="34" w:name="_Toc77577603"/>
+      <w:bookmarkStart w:id="34" w:name="_Toc80688461"/>
       <w:r>
         <w:rPr>
           <w:rFonts w:ascii="Times New Roman" w:hAnsi="Times New Roman" w:cs="Times New Roman"/>
@@ -7208,7 +7662,7 @@
           <w:rFonts w:ascii="Times New Roman" w:hAnsi="Times New Roman" w:cs="Times New Roman"/>
         </w:rPr>
       </w:pPr>
-      <w:bookmarkStart w:id="35" w:name="_Toc77577604"/>
+      <w:bookmarkStart w:id="35" w:name="_Toc80688462"/>
       <w:r>
         <w:rPr>
           <w:rFonts w:ascii="Times New Roman" w:hAnsi="Times New Roman" w:cs="Times New Roman"/>
@@ -7334,7 +7788,7 @@
           <w:rFonts w:ascii="Times New Roman" w:hAnsi="Times New Roman" w:cs="Times New Roman"/>
         </w:rPr>
       </w:pPr>
-      <w:bookmarkStart w:id="36" w:name="_Toc77577605"/>
+      <w:bookmarkStart w:id="36" w:name="_Toc80688463"/>
       <w:r>
         <w:rPr>
           <w:rFonts w:ascii="Times New Roman" w:hAnsi="Times New Roman" w:cs="Times New Roman"/>
@@ -7375,7 +7829,7 @@
           <w:rFonts w:ascii="Times New Roman" w:hAnsi="Times New Roman" w:cs="Times New Roman"/>
         </w:rPr>
       </w:pPr>
-      <w:bookmarkStart w:id="37" w:name="_Toc77577606"/>
+      <w:bookmarkStart w:id="37" w:name="_Toc80688464"/>
       <w:r>
         <w:rPr>
           <w:rFonts w:ascii="Times New Roman" w:hAnsi="Times New Roman" w:cs="Times New Roman"/>
@@ -7509,7 +7963,7 @@
           <w:rFonts w:ascii="Times New Roman" w:hAnsi="Times New Roman" w:cs="Times New Roman"/>
         </w:rPr>
       </w:pPr>
-      <w:bookmarkStart w:id="38" w:name="_Toc77577607"/>
+      <w:bookmarkStart w:id="38" w:name="_Toc80688465"/>
       <w:r>
         <w:rPr>
           <w:rFonts w:ascii="Times New Roman" w:hAnsi="Times New Roman" w:cs="Times New Roman"/>
@@ -7524,6 +7978,126 @@
         <w:t>Oberfläche</w:t>
       </w:r>
       <w:bookmarkEnd w:id="38"/>
+    </w:p>
+    <w:p>
+      <w:pPr>
+        <w:spacing w:after="0" w:line="240" w:lineRule="auto"/>
+        <w:jc w:val="both"/>
+      </w:pPr>
+      <w:r>
+        <w:t>Der 5. Projektabschnitt war ursprünglich eine Machbarkeitsstudie, bei der eine AI die Aufgabenstellung und Bewertung der Übungen übernimmt. Da verschiedene Projektabschnitte schneller als geplant beendet wurden, ändert sich der Projektabschnitt 5 zur Oberfläche. Diese wurde als zusätzliche Aufgabe eingeplant. Es geht darum das Programm nicht länger über eine Eingabeaufforderung ablaufen zu lassen, sondern eine einfache und verständliche Oberfläche anzubieten.</w:t>
+      </w:r>
+    </w:p>
+    <w:p>
+      <w:pPr>
+        <w:spacing w:after="0" w:line="240" w:lineRule="auto"/>
+        <w:jc w:val="both"/>
+      </w:pPr>
+    </w:p>
+    <w:p>
+      <w:pPr>
+        <w:spacing w:after="0" w:line="240" w:lineRule="auto"/>
+        <w:jc w:val="both"/>
+      </w:pPr>
+      <w:r>
+        <w:t xml:space="preserve">Die Oberfläche umfasst mehrere verschiedene Seiten. Ein Login- und Registrierungsfenster </w:t>
+      </w:r>
+      <w:r>
+        <w:t>(</w:t>
+      </w:r>
+      <w:hyperlink w:anchor="_A.4_Login_und" w:history="1">
+        <w:r>
+          <w:rPr>
+            <w:rStyle w:val="Hyperlink"/>
+          </w:rPr>
+          <w:t>A.4 Login und Registry</w:t>
+        </w:r>
+      </w:hyperlink>
+      <w:r>
+        <w:t>). Hier wurde bewusst darauf geachtet es einfach zu gestalten. Aufgrund dessen, dass das Programm aktuell lokal, also auf dem eigenen Computer gestartet wird, ist eine Anmeldung mit Kennwort nicht notwendig, kann jedoch mit geringem Aufwand nachgeholt werden.</w:t>
+      </w:r>
+      <w:r>
+        <w:t xml:space="preserve"> Bei der Anmeldung werden auch Cookies </w:t>
+      </w:r>
+      <w:r>
+        <w:fldChar w:fldCharType="begin"/>
+      </w:r>
+      <w:r>
+        <w:instrText xml:space="preserve"> XE "</w:instrText>
+      </w:r>
+      <w:proofErr w:type="spellStart"/>
+      <w:r>
+        <w:instrText>Cookie:Webseiten</w:instrText>
+      </w:r>
+      <w:proofErr w:type="spellEnd"/>
+      <w:r>
+        <w:instrText xml:space="preserve"> Information</w:instrText>
+      </w:r>
+      <w:r>
+        <w:instrText xml:space="preserve">" </w:instrText>
+      </w:r>
+      <w:r>
+        <w:fldChar w:fldCharType="end"/>
+      </w:r>
+      <w:r>
+        <w:t xml:space="preserve"> verwendet. Erst nach Löschen dieses Cookie ist eine Anmeldung mit einem anderen Benutzernamen möglich.</w:t>
+      </w:r>
+      <w:r>
+        <w:t xml:space="preserve"> Wenn ein Benutzernamen nicht in der Datenbank gespeichert ist, wird automatisch zur Registrierung übergegangen.</w:t>
+      </w:r>
+    </w:p>
+    <w:p>
+      <w:pPr>
+        <w:spacing w:after="0" w:line="240" w:lineRule="auto"/>
+        <w:jc w:val="both"/>
+      </w:pPr>
+    </w:p>
+    <w:p>
+      <w:pPr>
+        <w:spacing w:after="0" w:line="240" w:lineRule="auto"/>
+        <w:jc w:val="both"/>
+      </w:pPr>
+      <w:r>
+        <w:t>Nach der Anmeldung landet der Anwender auf der Hauptseite .</w:t>
+      </w:r>
+      <w:r>
+        <w:t xml:space="preserve"> </w:t>
+      </w:r>
+      <w:r>
+        <w:t>(</w:t>
+      </w:r>
+      <w:hyperlink w:anchor="_A5_Hauptseite" w:history="1">
+        <w:r>
+          <w:rPr>
+            <w:rStyle w:val="Hyperlink"/>
+          </w:rPr>
+          <w:t>A.5 Hauptseite</w:t>
+        </w:r>
+      </w:hyperlink>
+      <w:r>
+        <w:t xml:space="preserve">). </w:t>
+      </w:r>
+      <w:r>
+        <w:t>Hierbei erhält dieser eine Übersicht</w:t>
+      </w:r>
+      <w:r>
+        <w:t xml:space="preserve">. Diese beinhaltet Nutzerstatistiken, Anzahl der durchgeführten sowie prozentual richtig gelösteren </w:t>
+      </w:r>
+      <w:r>
+        <w:t>Aufgaben</w:t>
+      </w:r>
+      <w:r>
+        <w:t xml:space="preserve">. </w:t>
+      </w:r>
+      <w:r>
+        <w:t>Dies wird unter dem Themenbereich Anwender zusammengefasst. Im Themenbereich Themen darf der Benutzer selbst entscheiden, ob er zufällige Aufgaben machen möchte, oder Aufgaben zu einem Themenbereich. Im Letzten Abschnitt werden die bereits gelösten Aufgabenblätter angezeigt, diese können noch einmal betrachtet werden.</w:t>
+      </w:r>
+    </w:p>
+    <w:p>
+      <w:pPr>
+        <w:spacing w:after="0" w:line="240" w:lineRule="auto"/>
+        <w:jc w:val="both"/>
+      </w:pPr>
     </w:p>
     <w:p>
       <w:pPr>
@@ -7556,7 +8130,7 @@
           <w:rFonts w:ascii="Times New Roman" w:hAnsi="Times New Roman" w:cs="Times New Roman"/>
         </w:rPr>
       </w:pPr>
-      <w:bookmarkStart w:id="39" w:name="_Toc77577608"/>
+      <w:bookmarkStart w:id="39" w:name="_Toc80688466"/>
       <w:r>
         <w:rPr>
           <w:rFonts w:ascii="Times New Roman" w:hAnsi="Times New Roman" w:cs="Times New Roman"/>
@@ -7594,7 +8168,7 @@
           <w:rFonts w:ascii="Times New Roman" w:hAnsi="Times New Roman" w:cs="Times New Roman"/>
         </w:rPr>
       </w:pPr>
-      <w:bookmarkStart w:id="40" w:name="_Toc77577609"/>
+      <w:bookmarkStart w:id="40" w:name="_Toc80688467"/>
       <w:r>
         <w:rPr>
           <w:rFonts w:ascii="Times New Roman" w:hAnsi="Times New Roman" w:cs="Times New Roman"/>
@@ -7623,7 +8197,7 @@
           <w:rFonts w:ascii="Times New Roman" w:hAnsi="Times New Roman" w:cs="Times New Roman"/>
         </w:rPr>
       </w:pPr>
-      <w:bookmarkStart w:id="41" w:name="_Toc77577610"/>
+      <w:bookmarkStart w:id="41" w:name="_Toc80688468"/>
       <w:r>
         <w:rPr>
           <w:rFonts w:ascii="Times New Roman" w:hAnsi="Times New Roman" w:cs="Times New Roman"/>
@@ -7652,7 +8226,7 @@
           <w:rFonts w:ascii="Times New Roman" w:hAnsi="Times New Roman" w:cs="Times New Roman"/>
         </w:rPr>
       </w:pPr>
-      <w:bookmarkStart w:id="42" w:name="_Toc77577611"/>
+      <w:bookmarkStart w:id="42" w:name="_Toc80688469"/>
       <w:r>
         <w:rPr>
           <w:rFonts w:ascii="Times New Roman" w:hAnsi="Times New Roman" w:cs="Times New Roman"/>
@@ -7681,7 +8255,7 @@
           <w:rFonts w:ascii="Times New Roman" w:hAnsi="Times New Roman" w:cs="Times New Roman"/>
         </w:rPr>
       </w:pPr>
-      <w:bookmarkStart w:id="43" w:name="_Toc77577612"/>
+      <w:bookmarkStart w:id="43" w:name="_Toc80688470"/>
       <w:r>
         <w:rPr>
           <w:rFonts w:ascii="Times New Roman" w:hAnsi="Times New Roman" w:cs="Times New Roman"/>
@@ -7709,7 +8283,7 @@
           <w:rFonts w:ascii="Times New Roman" w:hAnsi="Times New Roman" w:cs="Times New Roman"/>
         </w:rPr>
       </w:pPr>
-      <w:bookmarkStart w:id="44" w:name="_Toc77577613"/>
+      <w:bookmarkStart w:id="44" w:name="_Toc80688471"/>
       <w:r>
         <w:rPr>
           <w:rFonts w:ascii="Times New Roman" w:hAnsi="Times New Roman" w:cs="Times New Roman"/>
@@ -7766,7 +8340,7 @@
           <w:rFonts w:ascii="Times New Roman" w:hAnsi="Times New Roman" w:cs="Times New Roman"/>
         </w:rPr>
       </w:pPr>
-      <w:bookmarkStart w:id="45" w:name="_Toc77577614"/>
+      <w:bookmarkStart w:id="45" w:name="_Toc80688472"/>
       <w:r>
         <w:rPr>
           <w:rFonts w:ascii="Times New Roman" w:hAnsi="Times New Roman" w:cs="Times New Roman"/>
@@ -7805,7 +8379,7 @@
           <w:rFonts w:ascii="Times New Roman" w:hAnsi="Times New Roman" w:cs="Times New Roman"/>
         </w:rPr>
       </w:pPr>
-      <w:bookmarkStart w:id="46" w:name="_Toc77577615"/>
+      <w:bookmarkStart w:id="46" w:name="_Toc80688473"/>
       <w:r>
         <w:rPr>
           <w:rFonts w:ascii="Times New Roman" w:hAnsi="Times New Roman" w:cs="Times New Roman"/>
@@ -7826,18 +8400,31 @@
         <w:keepNext/>
         <w:jc w:val="both"/>
       </w:pPr>
-      <w:bookmarkStart w:id="47" w:name="_Toc77577629"/>
+      <w:bookmarkStart w:id="47" w:name="_Toc80688519"/>
       <w:r>
         <w:t xml:space="preserve">Tabelle </w:t>
       </w:r>
-      <w:fldSimple w:instr=" SEQ Tabelle \* ARABIC ">
-        <w:r>
-          <w:rPr>
-            <w:noProof/>
-          </w:rPr>
-          <w:t>6</w:t>
-        </w:r>
-      </w:fldSimple>
+      <w:r>
+        <w:fldChar w:fldCharType="begin"/>
+      </w:r>
+      <w:r>
+        <w:instrText xml:space="preserve"> SEQ Tabelle \* ARABIC </w:instrText>
+      </w:r>
+      <w:r>
+        <w:fldChar w:fldCharType="separate"/>
+      </w:r>
+      <w:r>
+        <w:rPr>
+          <w:noProof/>
+        </w:rPr>
+        <w:t>6</w:t>
+      </w:r>
+      <w:r>
+        <w:rPr>
+          <w:noProof/>
+        </w:rPr>
+        <w:fldChar w:fldCharType="end"/>
+      </w:r>
       <w:r>
         <w:t>: Projektphasen Soll-Ist-Vergleich</w:t>
       </w:r>
@@ -7855,7 +8442,7 @@
           <v:shape id="_x0000_i1030" type="#_x0000_t75" style="width:489pt;height:75.75pt" o:ole="">
             <v:imagedata r:id="rId21" o:title="" cropbottom="53233f"/>
           </v:shape>
-          <o:OLEObject Type="Embed" ProgID="Excel.Sheet.12" ShapeID="_x0000_i1030" DrawAspect="Content" ObjectID="_1688190420" r:id="rId22"/>
+          <o:OLEObject Type="Embed" ProgID="Excel.Sheet.12" ShapeID="_x0000_i1030" DrawAspect="Content" ObjectID="_1691301410" r:id="rId22"/>
         </w:object>
       </w:r>
     </w:p>
@@ -7897,7 +8484,7 @@
           <w:rFonts w:ascii="Times New Roman" w:hAnsi="Times New Roman" w:cs="Times New Roman"/>
         </w:rPr>
       </w:pPr>
-      <w:bookmarkStart w:id="49" w:name="_Toc77577616"/>
+      <w:bookmarkStart w:id="49" w:name="_Toc80688474"/>
       <w:r>
         <w:rPr>
           <w:rFonts w:ascii="Times New Roman" w:hAnsi="Times New Roman" w:cs="Times New Roman"/>
@@ -7927,7 +8514,7 @@
           <w:lang w:val="en-US"/>
         </w:rPr>
       </w:pPr>
-      <w:bookmarkStart w:id="50" w:name="_Toc77577617"/>
+      <w:bookmarkStart w:id="50" w:name="_Toc80688475"/>
       <w:r>
         <w:rPr>
           <w:rFonts w:ascii="Times New Roman" w:hAnsi="Times New Roman" w:cs="Times New Roman"/>
@@ -7968,7 +8555,7 @@
         </w:rPr>
       </w:pPr>
       <w:bookmarkStart w:id="51" w:name="_Literaturverzeichnis"/>
-      <w:bookmarkStart w:id="52" w:name="_Toc77577618"/>
+      <w:bookmarkStart w:id="52" w:name="_Toc80688476"/>
       <w:bookmarkEnd w:id="51"/>
       <w:r>
         <w:rPr>
@@ -8021,7 +8608,7 @@
           <w:rFonts w:ascii="Times New Roman" w:hAnsi="Times New Roman" w:cs="Times New Roman"/>
         </w:rPr>
       </w:pPr>
-      <w:bookmarkStart w:id="53" w:name="_Toc77577619"/>
+      <w:bookmarkStart w:id="53" w:name="_Toc80688477"/>
       <w:r>
         <w:rPr>
           <w:rFonts w:ascii="Times New Roman" w:hAnsi="Times New Roman" w:cs="Times New Roman"/>
@@ -8167,7 +8754,7 @@
           <w:rFonts w:ascii="Times New Roman" w:hAnsi="Times New Roman" w:cs="Times New Roman"/>
         </w:rPr>
       </w:pPr>
-      <w:bookmarkStart w:id="54" w:name="_Toc77577620"/>
+      <w:bookmarkStart w:id="54" w:name="_Toc80688478"/>
       <w:r>
         <w:rPr>
           <w:rFonts w:ascii="Times New Roman" w:hAnsi="Times New Roman" w:cs="Times New Roman"/>
@@ -8186,7 +8773,7 @@
         </w:rPr>
       </w:pPr>
       <w:bookmarkStart w:id="55" w:name="_A.1_Lastenheft"/>
-      <w:bookmarkStart w:id="56" w:name="_Toc77577621"/>
+      <w:bookmarkStart w:id="56" w:name="_Toc80688479"/>
       <w:bookmarkEnd w:id="55"/>
       <w:r>
         <w:rPr>
@@ -8224,7 +8811,7 @@
         <w:keepNext/>
         <w:jc w:val="both"/>
       </w:pPr>
-      <w:bookmarkStart w:id="57" w:name="_Toc77577631"/>
+      <w:bookmarkStart w:id="57" w:name="_Toc80688507"/>
       <w:r>
         <w:t xml:space="preserve">Abbildung </w:t>
       </w:r>
@@ -8244,9 +8831,6 @@
         <w:t>1</w:t>
       </w:r>
       <w:r>
-        <w:rPr>
-          <w:noProof/>
-        </w:rPr>
         <w:fldChar w:fldCharType="end"/>
       </w:r>
       <w:r>
@@ -8323,7 +8907,7 @@
         </w:rPr>
       </w:pPr>
       <w:bookmarkStart w:id="58" w:name="_A.1_Zeitlicher_Projektplan"/>
-      <w:bookmarkStart w:id="59" w:name="_Toc77577622"/>
+      <w:bookmarkStart w:id="59" w:name="_Toc80688480"/>
       <w:bookmarkEnd w:id="58"/>
       <w:r>
         <w:rPr>
@@ -8373,7 +8957,7 @@
         <w:keepNext/>
         <w:jc w:val="both"/>
       </w:pPr>
-      <w:bookmarkStart w:id="60" w:name="_Toc77577632"/>
+      <w:bookmarkStart w:id="60" w:name="_Toc80688508"/>
       <w:r>
         <w:t xml:space="preserve">Abbildung </w:t>
       </w:r>
@@ -8393,9 +8977,6 @@
         <w:t>2</w:t>
       </w:r>
       <w:r>
-        <w:rPr>
-          <w:noProof/>
-        </w:rPr>
         <w:fldChar w:fldCharType="end"/>
       </w:r>
       <w:r>
@@ -8493,7 +9074,7 @@
         </w:rPr>
       </w:pPr>
       <w:bookmarkStart w:id="66" w:name="_A.3_Pflichtenheft"/>
-      <w:bookmarkStart w:id="67" w:name="_Toc77577623"/>
+      <w:bookmarkStart w:id="67" w:name="_Toc80688481"/>
       <w:bookmarkEnd w:id="66"/>
       <w:r>
         <w:rPr>
@@ -8540,7 +9121,7 @@
         <w:pStyle w:val="Beschriftung"/>
         <w:keepNext/>
       </w:pPr>
-      <w:bookmarkStart w:id="68" w:name="_Toc77577633"/>
+      <w:bookmarkStart w:id="68" w:name="_Toc80688509"/>
       <w:r>
         <w:t xml:space="preserve">Abbildung </w:t>
       </w:r>
@@ -8560,9 +9141,6 @@
         <w:t>3</w:t>
       </w:r>
       <w:r>
-        <w:rPr>
-          <w:noProof/>
-        </w:rPr>
         <w:fldChar w:fldCharType="end"/>
       </w:r>
       <w:r>
@@ -8618,10 +9196,362 @@
         </w:drawing>
       </w:r>
     </w:p>
+    <w:p>
+      <w:r>
+        <w:br w:type="page"/>
+      </w:r>
+    </w:p>
+    <w:p>
+      <w:pPr>
+        <w:pStyle w:val="berschrift2"/>
+        <w:rPr>
+          <w:rFonts w:ascii="Times New Roman" w:hAnsi="Times New Roman" w:cs="Times New Roman"/>
+        </w:rPr>
+      </w:pPr>
+      <w:bookmarkStart w:id="69" w:name="_A.4_Login_und"/>
+      <w:bookmarkStart w:id="70" w:name="_Toc80688482"/>
+      <w:bookmarkEnd w:id="69"/>
+      <w:r>
+        <w:rPr>
+          <w:rFonts w:ascii="Times New Roman" w:hAnsi="Times New Roman" w:cs="Times New Roman"/>
+        </w:rPr>
+        <w:lastRenderedPageBreak/>
+        <w:t>A.</w:t>
+      </w:r>
+      <w:r>
+        <w:rPr>
+          <w:rFonts w:ascii="Times New Roman" w:hAnsi="Times New Roman" w:cs="Times New Roman"/>
+        </w:rPr>
+        <w:t>4</w:t>
+      </w:r>
+      <w:r>
+        <w:rPr>
+          <w:rFonts w:ascii="Times New Roman" w:hAnsi="Times New Roman" w:cs="Times New Roman"/>
+        </w:rPr>
+        <w:t xml:space="preserve"> </w:t>
+      </w:r>
+      <w:r>
+        <w:rPr>
+          <w:rFonts w:ascii="Times New Roman" w:hAnsi="Times New Roman" w:cs="Times New Roman"/>
+        </w:rPr>
+        <w:t>Login und Registry</w:t>
+      </w:r>
+      <w:bookmarkEnd w:id="70"/>
+    </w:p>
+    <w:p/>
+    <w:p>
+      <w:pPr>
+        <w:sectPr>
+          <w:pgSz w:w="11906" w:h="16838" w:code="9"/>
+          <w:pgMar w:top="1134" w:right="1134" w:bottom="1134" w:left="1134" w:header="709" w:footer="709" w:gutter="0"/>
+          <w:pgNumType w:fmt="upperRoman" w:start="1"/>
+          <w:cols w:space="708"/>
+          <w:docGrid w:linePitch="360"/>
+        </w:sectPr>
+      </w:pPr>
+    </w:p>
+    <w:p>
+      <w:pPr>
+        <w:pStyle w:val="Beschriftung"/>
+        <w:keepNext/>
+      </w:pPr>
+      <w:bookmarkStart w:id="71" w:name="_Toc80688510"/>
+      <w:r>
+        <w:t xml:space="preserve">Abbildung </w:t>
+      </w:r>
+      <w:r>
+        <w:fldChar w:fldCharType="begin"/>
+      </w:r>
+      <w:r>
+        <w:instrText xml:space="preserve"> SEQ Abbildung \* ARABIC </w:instrText>
+      </w:r>
+      <w:r>
+        <w:fldChar w:fldCharType="separate"/>
+      </w:r>
+      <w:r>
+        <w:rPr>
+          <w:noProof/>
+        </w:rPr>
+        <w:t>4</w:t>
+      </w:r>
+      <w:r>
+        <w:fldChar w:fldCharType="end"/>
+      </w:r>
+      <w:r>
+        <w:t>: Login-Fenster</w:t>
+      </w:r>
+      <w:bookmarkEnd w:id="71"/>
+    </w:p>
+    <w:p>
+      <w:r>
+        <w:rPr>
+          <w:noProof/>
+        </w:rPr>
+        <w:drawing>
+          <wp:inline distT="0" distB="0" distL="0" distR="0" wp14:anchorId="10BB3FB1" wp14:editId="28ADFF7E">
+            <wp:extent cx="3181794" cy="2495898"/>
+            <wp:effectExtent l="0" t="0" r="0" b="0"/>
+            <wp:docPr id="1" name="Grafik 1"/>
+            <wp:cNvGraphicFramePr>
+              <a:graphicFrameLocks xmlns:a="http://schemas.openxmlformats.org/drawingml/2006/main" noChangeAspect="1"/>
+            </wp:cNvGraphicFramePr>
+            <a:graphic xmlns:a="http://schemas.openxmlformats.org/drawingml/2006/main">
+              <a:graphicData uri="http://schemas.openxmlformats.org/drawingml/2006/picture">
+                <pic:pic xmlns:pic="http://schemas.openxmlformats.org/drawingml/2006/picture">
+                  <pic:nvPicPr>
+                    <pic:cNvPr id="1" name="Grafik 1"/>
+                    <pic:cNvPicPr/>
+                  </pic:nvPicPr>
+                  <pic:blipFill>
+                    <a:blip r:embed="rId27">
+                      <a:extLst>
+                        <a:ext uri="{28A0092B-C50C-407E-A947-70E740481C1C}">
+                          <a14:useLocalDpi xmlns:a14="http://schemas.microsoft.com/office/drawing/2010/main" val="0"/>
+                        </a:ext>
+                      </a:extLst>
+                    </a:blip>
+                    <a:stretch>
+                      <a:fillRect/>
+                    </a:stretch>
+                  </pic:blipFill>
+                  <pic:spPr>
+                    <a:xfrm>
+                      <a:off x="0" y="0"/>
+                      <a:ext cx="3181794" cy="2495898"/>
+                    </a:xfrm>
+                    <a:prstGeom prst="rect">
+                      <a:avLst/>
+                    </a:prstGeom>
+                  </pic:spPr>
+                </pic:pic>
+              </a:graphicData>
+            </a:graphic>
+          </wp:inline>
+        </w:drawing>
+      </w:r>
+    </w:p>
+    <w:p>
+      <w:pPr>
+        <w:pStyle w:val="Beschriftung"/>
+        <w:keepNext/>
+      </w:pPr>
+      <w:bookmarkStart w:id="72" w:name="_Toc80688511"/>
+      <w:r>
+        <w:t xml:space="preserve">Abbildung </w:t>
+      </w:r>
+      <w:r>
+        <w:fldChar w:fldCharType="begin"/>
+      </w:r>
+      <w:r>
+        <w:instrText xml:space="preserve"> SEQ Abbildung \* ARABIC </w:instrText>
+      </w:r>
+      <w:r>
+        <w:fldChar w:fldCharType="separate"/>
+      </w:r>
+      <w:r>
+        <w:rPr>
+          <w:noProof/>
+        </w:rPr>
+        <w:t>5</w:t>
+      </w:r>
+      <w:r>
+        <w:fldChar w:fldCharType="end"/>
+      </w:r>
+      <w:r>
+        <w:t>: Registry-Fenster</w:t>
+      </w:r>
+      <w:bookmarkEnd w:id="72"/>
+    </w:p>
+    <w:p>
+      <w:pPr>
+        <w:sectPr>
+          <w:type w:val="continuous"/>
+          <w:pgSz w:w="11906" w:h="16838" w:code="9"/>
+          <w:pgMar w:top="1134" w:right="1134" w:bottom="1134" w:left="1134" w:header="709" w:footer="709" w:gutter="0"/>
+          <w:pgNumType w:fmt="upperRoman" w:start="1"/>
+          <w:cols w:num="2" w:space="708"/>
+          <w:docGrid w:linePitch="360"/>
+        </w:sectPr>
+      </w:pPr>
+      <w:r>
+        <w:rPr>
+          <w:noProof/>
+        </w:rPr>
+        <w:drawing>
+          <wp:inline distT="0" distB="0" distL="0" distR="0" wp14:anchorId="62CFE248" wp14:editId="158FD689">
+            <wp:extent cx="2772162" cy="2619741"/>
+            <wp:effectExtent l="0" t="0" r="9525" b="9525"/>
+            <wp:docPr id="6" name="Grafik 6"/>
+            <wp:cNvGraphicFramePr>
+              <a:graphicFrameLocks xmlns:a="http://schemas.openxmlformats.org/drawingml/2006/main" noChangeAspect="1"/>
+            </wp:cNvGraphicFramePr>
+            <a:graphic xmlns:a="http://schemas.openxmlformats.org/drawingml/2006/main">
+              <a:graphicData uri="http://schemas.openxmlformats.org/drawingml/2006/picture">
+                <pic:pic xmlns:pic="http://schemas.openxmlformats.org/drawingml/2006/picture">
+                  <pic:nvPicPr>
+                    <pic:cNvPr id="6" name="Grafik 6"/>
+                    <pic:cNvPicPr/>
+                  </pic:nvPicPr>
+                  <pic:blipFill>
+                    <a:blip r:embed="rId28">
+                      <a:extLst>
+                        <a:ext uri="{28A0092B-C50C-407E-A947-70E740481C1C}">
+                          <a14:useLocalDpi xmlns:a14="http://schemas.microsoft.com/office/drawing/2010/main" val="0"/>
+                        </a:ext>
+                      </a:extLst>
+                    </a:blip>
+                    <a:stretch>
+                      <a:fillRect/>
+                    </a:stretch>
+                  </pic:blipFill>
+                  <pic:spPr>
+                    <a:xfrm>
+                      <a:off x="0" y="0"/>
+                      <a:ext cx="2772162" cy="2619741"/>
+                    </a:xfrm>
+                    <a:prstGeom prst="rect">
+                      <a:avLst/>
+                    </a:prstGeom>
+                  </pic:spPr>
+                </pic:pic>
+              </a:graphicData>
+            </a:graphic>
+          </wp:inline>
+        </w:drawing>
+      </w:r>
+    </w:p>
+    <w:p/>
+    <w:p>
+      <w:pPr>
+        <w:sectPr>
+          <w:type w:val="continuous"/>
+          <w:pgSz w:w="11906" w:h="16838" w:code="9"/>
+          <w:pgMar w:top="1134" w:right="1134" w:bottom="1134" w:left="1134" w:header="709" w:footer="709" w:gutter="0"/>
+          <w:pgNumType w:fmt="upperRoman" w:start="1"/>
+          <w:cols w:space="708"/>
+          <w:docGrid w:linePitch="360"/>
+        </w:sectPr>
+      </w:pPr>
+    </w:p>
+    <w:p>
+      <w:pPr>
+        <w:rPr>
+          <w:rFonts w:eastAsiaTheme="majorEastAsia"/>
+          <w:color w:val="2F5496" w:themeColor="accent1" w:themeShade="BF"/>
+          <w:sz w:val="26"/>
+          <w:szCs w:val="26"/>
+        </w:rPr>
+      </w:pPr>
+      <w:bookmarkStart w:id="73" w:name="_A5_Hauptseite"/>
+      <w:bookmarkEnd w:id="73"/>
+      <w:r>
+        <w:br w:type="page"/>
+      </w:r>
+    </w:p>
+    <w:p>
+      <w:pPr>
+        <w:pStyle w:val="berschrift2"/>
+        <w:rPr>
+          <w:rFonts w:ascii="Times New Roman" w:hAnsi="Times New Roman" w:cs="Times New Roman"/>
+        </w:rPr>
+      </w:pPr>
+      <w:bookmarkStart w:id="74" w:name="_Toc80688483"/>
+      <w:r>
+        <w:rPr>
+          <w:rFonts w:ascii="Times New Roman" w:hAnsi="Times New Roman" w:cs="Times New Roman"/>
+        </w:rPr>
+        <w:lastRenderedPageBreak/>
+        <w:t>A5 Hauptseite</w:t>
+      </w:r>
+      <w:bookmarkEnd w:id="74"/>
+    </w:p>
+    <w:p/>
+    <w:p>
+      <w:pPr>
+        <w:pStyle w:val="Beschriftung"/>
+        <w:keepNext/>
+      </w:pPr>
+      <w:bookmarkStart w:id="75" w:name="_Toc80688512"/>
+      <w:r>
+        <w:t xml:space="preserve">Abbildung </w:t>
+      </w:r>
+      <w:r>
+        <w:fldChar w:fldCharType="begin"/>
+      </w:r>
+      <w:r>
+        <w:instrText xml:space="preserve"> SEQ Abbildung \* ARABIC </w:instrText>
+      </w:r>
+      <w:r>
+        <w:fldChar w:fldCharType="separate"/>
+      </w:r>
+      <w:r>
+        <w:rPr>
+          <w:noProof/>
+        </w:rPr>
+        <w:t>6</w:t>
+      </w:r>
+      <w:r>
+        <w:fldChar w:fldCharType="end"/>
+      </w:r>
+      <w:r>
+        <w:t>: Home-Webseite</w:t>
+      </w:r>
+      <w:bookmarkEnd w:id="75"/>
+    </w:p>
+    <w:p>
+      <w:r>
+        <w:rPr>
+          <w:noProof/>
+        </w:rPr>
+        <w:drawing>
+          <wp:inline distT="0" distB="0" distL="0" distR="0" wp14:anchorId="49A4DF64" wp14:editId="600D7BFF">
+            <wp:extent cx="6120130" cy="6731000"/>
+            <wp:effectExtent l="0" t="0" r="0" b="0"/>
+            <wp:docPr id="7" name="Grafik 7"/>
+            <wp:cNvGraphicFramePr>
+              <a:graphicFrameLocks xmlns:a="http://schemas.openxmlformats.org/drawingml/2006/main" noChangeAspect="1"/>
+            </wp:cNvGraphicFramePr>
+            <a:graphic xmlns:a="http://schemas.openxmlformats.org/drawingml/2006/main">
+              <a:graphicData uri="http://schemas.openxmlformats.org/drawingml/2006/picture">
+                <pic:pic xmlns:pic="http://schemas.openxmlformats.org/drawingml/2006/picture">
+                  <pic:nvPicPr>
+                    <pic:cNvPr id="7" name="Grafik 7"/>
+                    <pic:cNvPicPr/>
+                  </pic:nvPicPr>
+                  <pic:blipFill>
+                    <a:blip r:embed="rId29">
+                      <a:extLst>
+                        <a:ext uri="{28A0092B-C50C-407E-A947-70E740481C1C}">
+                          <a14:useLocalDpi xmlns:a14="http://schemas.microsoft.com/office/drawing/2010/main" val="0"/>
+                        </a:ext>
+                      </a:extLst>
+                    </a:blip>
+                    <a:stretch>
+                      <a:fillRect/>
+                    </a:stretch>
+                  </pic:blipFill>
+                  <pic:spPr>
+                    <a:xfrm>
+                      <a:off x="0" y="0"/>
+                      <a:ext cx="6120130" cy="6731000"/>
+                    </a:xfrm>
+                    <a:prstGeom prst="rect">
+                      <a:avLst/>
+                    </a:prstGeom>
+                  </pic:spPr>
+                </pic:pic>
+              </a:graphicData>
+            </a:graphic>
+          </wp:inline>
+        </w:drawing>
+      </w:r>
+    </w:p>
+    <w:p/>
     <w:sectPr>
+      <w:type w:val="continuous"/>
       <w:pgSz w:w="11906" w:h="16838" w:code="9"/>
       <w:pgMar w:top="1134" w:right="1134" w:bottom="1134" w:left="1134" w:header="709" w:footer="709" w:gutter="0"/>
-      <w:pgNumType w:fmt="upperRoman" w:start="1"/>
+      <w:pgNumType w:fmt="upperRoman" w:start="4"/>
       <w:cols w:space="708"/>
       <w:docGrid w:linePitch="360"/>
     </w:sectPr>

</xml_diff>